<commit_message>
roteiro de bd atualizado
</commit_message>
<xml_diff>
--- a/planejamento/StoryTelling-v2.docx
+++ b/planejamento/StoryTelling-v2.docx
@@ -1,6 +1,6 @@
 
 <file path=word/document.xml><?xml version="1.0" encoding="utf-8"?>
-<w:document xmlns:wpc="http://schemas.microsoft.com/office/word/2010/wordprocessingCanvas" xmlns:cx="http://schemas.microsoft.com/office/drawing/2014/chartex" xmlns:mc="http://schemas.openxmlformats.org/markup-compatibility/2006" xmlns:o="urn:schemas-microsoft-com:office:office" xmlns:r="http://schemas.openxmlformats.org/officeDocument/2006/relationships" xmlns:m="http://schemas.openxmlformats.org/officeDocument/2006/math" xmlns:v="urn:schemas-microsoft-com:vml" xmlns:wp14="http://schemas.microsoft.com/office/word/2010/wordprocessingDrawing" xmlns:wp="http://schemas.openxmlformats.org/drawingml/2006/wordprocessingDrawing" xmlns:w10="urn:schemas-microsoft-com:office:word" xmlns:w="http://schemas.openxmlformats.org/wordprocessingml/2006/main" xmlns:w14="http://schemas.microsoft.com/office/word/2010/wordml" xmlns:w15="http://schemas.microsoft.com/office/word/2012/wordml" xmlns:w16se="http://schemas.microsoft.com/office/word/2015/wordml/symex" xmlns:wpg="http://schemas.microsoft.com/office/word/2010/wordprocessingGroup" xmlns:wpi="http://schemas.microsoft.com/office/word/2010/wordprocessingInk" xmlns:wne="http://schemas.microsoft.com/office/word/2006/wordml" xmlns:wps="http://schemas.microsoft.com/office/word/2010/wordprocessingShape" mc:Ignorable="w14 w15 w16se wp14">
+<w:document xmlns:wpc="http://schemas.microsoft.com/office/word/2010/wordprocessingCanvas" xmlns:cx="http://schemas.microsoft.com/office/drawing/2014/chartex" xmlns:cx1="http://schemas.microsoft.com/office/drawing/2015/9/8/chartex" xmlns:cx2="http://schemas.microsoft.com/office/drawing/2015/10/21/chartex" xmlns:cx3="http://schemas.microsoft.com/office/drawing/2016/5/9/chartex" xmlns:cx4="http://schemas.microsoft.com/office/drawing/2016/5/10/chartex" xmlns:cx5="http://schemas.microsoft.com/office/drawing/2016/5/11/chartex" xmlns:cx6="http://schemas.microsoft.com/office/drawing/2016/5/12/chartex" xmlns:cx7="http://schemas.microsoft.com/office/drawing/2016/5/13/chartex" xmlns:cx8="http://schemas.microsoft.com/office/drawing/2016/5/14/chartex" xmlns:mc="http://schemas.openxmlformats.org/markup-compatibility/2006" xmlns:aink="http://schemas.microsoft.com/office/drawing/2016/ink" xmlns:am3d="http://schemas.microsoft.com/office/drawing/2017/model3d" xmlns:o="urn:schemas-microsoft-com:office:office" xmlns:r="http://schemas.openxmlformats.org/officeDocument/2006/relationships" xmlns:m="http://schemas.openxmlformats.org/officeDocument/2006/math" xmlns:v="urn:schemas-microsoft-com:vml" xmlns:wp14="http://schemas.microsoft.com/office/word/2010/wordprocessingDrawing" xmlns:wp="http://schemas.openxmlformats.org/drawingml/2006/wordprocessingDrawing" xmlns:w10="urn:schemas-microsoft-com:office:word" xmlns:w="http://schemas.openxmlformats.org/wordprocessingml/2006/main" xmlns:w14="http://schemas.microsoft.com/office/word/2010/wordml" xmlns:w15="http://schemas.microsoft.com/office/word/2012/wordml" xmlns:w16cid="http://schemas.microsoft.com/office/word/2016/wordml/cid" xmlns:w16se="http://schemas.microsoft.com/office/word/2015/wordml/symex" xmlns:wpg="http://schemas.microsoft.com/office/word/2010/wordprocessingGroup" xmlns:wpi="http://schemas.microsoft.com/office/word/2010/wordprocessingInk" xmlns:wne="http://schemas.microsoft.com/office/word/2006/wordml" xmlns:wps="http://schemas.microsoft.com/office/word/2010/wordprocessingShape" mc:Ignorable="w14 w15 w16se w16cid wp14">
   <w:body>
     <w:p>
       <w:pPr>
@@ -269,10 +269,18 @@
         <w:t xml:space="preserve"> poderá cadastrar o lançamento de </w:t>
       </w:r>
       <w:r>
-        <w:t>um filme/série</w:t>
-      </w:r>
-      <w:r>
-        <w:t xml:space="preserve"> (contendo </w:t>
+        <w:t>um filme</w:t>
+      </w:r>
+      <w:r>
+        <w:t>/série</w:t>
+      </w:r>
+      <w:bookmarkStart w:id="0" w:name="_GoBack"/>
+      <w:bookmarkEnd w:id="0"/>
+      <w:r>
+        <w:t xml:space="preserve"> </w:t>
+      </w:r>
+      <w:r>
+        <w:t xml:space="preserve">(contendo </w:t>
       </w:r>
       <w:r>
         <w:t>título, uma pequena sinopse</w:t>
@@ -465,15 +473,7 @@
         <w:t>/plataformas</w:t>
       </w:r>
       <w:r>
-        <w:t xml:space="preserve"> (</w:t>
-      </w:r>
-      <w:proofErr w:type="spellStart"/>
-      <w:r>
-        <w:t>Netflix</w:t>
-      </w:r>
-      <w:proofErr w:type="spellEnd"/>
-      <w:r>
-        <w:t xml:space="preserve">, Cinema, </w:t>
+        <w:t xml:space="preserve"> (Netflix, Cinema, </w:t>
       </w:r>
       <w:proofErr w:type="spellStart"/>
       <w:r>
@@ -2675,7 +2675,7 @@
           <w:color w:val="00B0F0"/>
           <w:sz w:val="18"/>
         </w:rPr>
-        <w:t xml:space="preserve">Restringiu a aplicação para que salve apenas arquivos com o tipo de </w:t>
+        <w:t xml:space="preserve">Restringiu a aplicação para que salve apenas arquivos com o tipo de png, </w:t>
       </w:r>
       <w:proofErr w:type="spellStart"/>
       <w:r>
@@ -2683,147 +2683,129 @@
           <w:color w:val="00B0F0"/>
           <w:sz w:val="18"/>
         </w:rPr>
-        <w:t>png</w:t>
+        <w:t>jpg</w:t>
       </w:r>
       <w:proofErr w:type="spellEnd"/>
-      <w:r>
-        <w:rPr>
-          <w:color w:val="00B0F0"/>
-          <w:sz w:val="18"/>
-        </w:rPr>
-        <w:t xml:space="preserve">, </w:t>
+    </w:p>
+    <w:p>
+      <w:r>
+        <w:t>11. Publicar a aplicação web</w:t>
+      </w:r>
+    </w:p>
+    <w:p>
+      <w:pPr>
+        <w:rPr>
+          <w:color w:val="FF0000"/>
+          <w:sz w:val="18"/>
+        </w:rPr>
+      </w:pPr>
+      <w:r>
+        <w:rPr>
+          <w:color w:val="FF0000"/>
+          <w:sz w:val="18"/>
+        </w:rPr>
+        <w:t xml:space="preserve">Disponibilizou em ambiente online, a aplicação </w:t>
       </w:r>
       <w:proofErr w:type="spellStart"/>
       <w:r>
         <w:rPr>
-          <w:color w:val="00B0F0"/>
-          <w:sz w:val="18"/>
-        </w:rPr>
-        <w:t>jpg</w:t>
+          <w:color w:val="FF0000"/>
+          <w:sz w:val="18"/>
+        </w:rPr>
+        <w:t>back-end</w:t>
       </w:r>
       <w:proofErr w:type="spellEnd"/>
-    </w:p>
-    <w:p>
-      <w:r>
-        <w:t>11. Publicar a aplicação web</w:t>
-      </w:r>
-    </w:p>
-    <w:p>
-      <w:pPr>
-        <w:rPr>
-          <w:color w:val="FF0000"/>
-          <w:sz w:val="18"/>
-        </w:rPr>
-      </w:pPr>
-      <w:r>
-        <w:rPr>
-          <w:color w:val="FF0000"/>
-          <w:sz w:val="18"/>
-        </w:rPr>
-        <w:t xml:space="preserve">Disponibilizou em ambiente online, a aplicação </w:t>
-      </w:r>
+      <w:r>
+        <w:rPr>
+          <w:color w:val="FF0000"/>
+          <w:sz w:val="18"/>
+        </w:rPr>
+        <w:t xml:space="preserve"> funcional</w:t>
+      </w:r>
+    </w:p>
+    <w:p>
+      <w:pPr>
+        <w:rPr>
+          <w:color w:val="00B0F0"/>
+          <w:sz w:val="18"/>
+        </w:rPr>
+      </w:pPr>
+      <w:r>
+        <w:rPr>
+          <w:color w:val="00B0F0"/>
+          <w:sz w:val="18"/>
+        </w:rPr>
+        <w:t>Utilizou corretamente os arquivos de configuração em aplicação para ambientes de produção e desenvolvimento</w:t>
+      </w:r>
+    </w:p>
+    <w:p>
+      <w:pPr>
+        <w:rPr>
+          <w:color w:val="000000" w:themeColor="text1"/>
+          <w:sz w:val="18"/>
+        </w:rPr>
+      </w:pPr>
+    </w:p>
+    <w:p>
+      <w:pPr>
+        <w:rPr>
+          <w:color w:val="000000" w:themeColor="text1"/>
+          <w:sz w:val="18"/>
+        </w:rPr>
+      </w:pPr>
+    </w:p>
+    <w:p>
+      <w:pPr>
+        <w:rPr>
+          <w:color w:val="000000" w:themeColor="text1"/>
+          <w:sz w:val="18"/>
+        </w:rPr>
+      </w:pPr>
+    </w:p>
+    <w:p>
+      <w:pPr>
+        <w:rPr>
+          <w:color w:val="000000" w:themeColor="text1"/>
+          <w:sz w:val="18"/>
+        </w:rPr>
+      </w:pPr>
+    </w:p>
+    <w:p>
+      <w:pPr>
+        <w:rPr>
+          <w:color w:val="000000" w:themeColor="text1"/>
+          <w:sz w:val="18"/>
+        </w:rPr>
+      </w:pPr>
       <w:proofErr w:type="spellStart"/>
       <w:r>
         <w:rPr>
-          <w:color w:val="FF0000"/>
-          <w:sz w:val="18"/>
-        </w:rPr>
-        <w:t>back-end</w:t>
+          <w:color w:val="000000" w:themeColor="text1"/>
+          <w:sz w:val="18"/>
+        </w:rPr>
+        <w:t>Endpoints</w:t>
       </w:r>
       <w:proofErr w:type="spellEnd"/>
       <w:r>
         <w:rPr>
-          <w:color w:val="FF0000"/>
-          <w:sz w:val="18"/>
-        </w:rPr>
-        <w:t xml:space="preserve"> funcional</w:t>
-      </w:r>
-    </w:p>
-    <w:p>
-      <w:pPr>
-        <w:rPr>
-          <w:color w:val="00B0F0"/>
-          <w:sz w:val="18"/>
-        </w:rPr>
-      </w:pPr>
-      <w:r>
-        <w:rPr>
-          <w:color w:val="00B0F0"/>
-          <w:sz w:val="18"/>
-        </w:rPr>
-        <w:t>Utilizou corretamente os arquivos de configuração em aplicação para ambientes de produção e desenvolvimento</w:t>
-      </w:r>
-    </w:p>
-    <w:p>
-      <w:pPr>
-        <w:rPr>
           <w:color w:val="000000" w:themeColor="text1"/>
           <w:sz w:val="18"/>
         </w:rPr>
-      </w:pPr>
+        <w:t>:</w:t>
+      </w:r>
     </w:p>
     <w:p>
       <w:pPr>
         <w:rPr>
           <w:color w:val="000000" w:themeColor="text1"/>
-          <w:sz w:val="18"/>
-        </w:rPr>
-      </w:pPr>
-    </w:p>
-    <w:p>
-      <w:pPr>
+        </w:rPr>
+      </w:pPr>
+      <w:r>
         <w:rPr>
           <w:color w:val="000000" w:themeColor="text1"/>
-          <w:sz w:val="18"/>
-        </w:rPr>
-      </w:pPr>
-    </w:p>
-    <w:p>
-      <w:pPr>
-        <w:rPr>
-          <w:color w:val="000000" w:themeColor="text1"/>
-          <w:sz w:val="18"/>
-        </w:rPr>
-      </w:pPr>
-    </w:p>
-    <w:p>
-      <w:pPr>
-        <w:rPr>
-          <w:color w:val="000000" w:themeColor="text1"/>
-          <w:sz w:val="18"/>
-        </w:rPr>
-      </w:pPr>
-      <w:proofErr w:type="spellStart"/>
-      <w:r>
-        <w:rPr>
-          <w:color w:val="000000" w:themeColor="text1"/>
-          <w:sz w:val="18"/>
-        </w:rPr>
-        <w:t>Endpoints</w:t>
-      </w:r>
-      <w:proofErr w:type="spellEnd"/>
-      <w:r>
-        <w:rPr>
-          <w:color w:val="000000" w:themeColor="text1"/>
-          <w:sz w:val="18"/>
-        </w:rPr>
-        <w:t>:</w:t>
-      </w:r>
-    </w:p>
-    <w:p>
-      <w:pPr>
-        <w:rPr>
-          <w:color w:val="000000" w:themeColor="text1"/>
-        </w:rPr>
-      </w:pPr>
-      <w:proofErr w:type="spellStart"/>
-      <w:r>
-        <w:rPr>
-          <w:color w:val="000000" w:themeColor="text1"/>
         </w:rPr>
         <w:t>Login</w:t>
       </w:r>
-      <w:proofErr w:type="spellEnd"/>
     </w:p>
     <w:p>
       <w:pPr>
@@ -3200,15 +3182,7 @@
         </w:numPr>
       </w:pPr>
       <w:r>
-        <w:t>O administrador poderá cadastrar os meios de veiculação/plataformas (</w:t>
-      </w:r>
-      <w:proofErr w:type="spellStart"/>
-      <w:r>
-        <w:t>Netflix</w:t>
-      </w:r>
-      <w:proofErr w:type="spellEnd"/>
-      <w:r>
-        <w:t xml:space="preserve">, Cinema, </w:t>
+        <w:t xml:space="preserve">O administrador poderá cadastrar os meios de veiculação/plataformas (Netflix, Cinema, </w:t>
       </w:r>
       <w:proofErr w:type="spellStart"/>
       <w:r>
@@ -3347,94 +3321,249 @@
           <w:color w:val="FF0000"/>
           <w:sz w:val="18"/>
         </w:rPr>
-        <w:t xml:space="preserve"> (Mobile, </w:t>
+        <w:t xml:space="preserve"> (Mobile, iPad e Web</w:t>
+      </w:r>
+      <w:r>
+        <w:rPr>
+          <w:color w:val="FF0000"/>
+          <w:sz w:val="18"/>
+        </w:rPr>
+        <w:t xml:space="preserve"> – </w:t>
+      </w:r>
+      <w:r>
+        <w:rPr>
+          <w:color w:val="FF0000"/>
+          <w:sz w:val="18"/>
+        </w:rPr>
+        <w:t>600</w:t>
+      </w:r>
+      <w:r>
+        <w:rPr>
+          <w:color w:val="FF0000"/>
+          <w:sz w:val="18"/>
+        </w:rPr>
+        <w:t xml:space="preserve">, 768, </w:t>
+      </w:r>
+      <w:r>
+        <w:rPr>
+          <w:color w:val="FF0000"/>
+          <w:sz w:val="18"/>
+        </w:rPr>
+        <w:t>1366</w:t>
+      </w:r>
+      <w:r>
+        <w:rPr>
+          <w:color w:val="FF0000"/>
+          <w:sz w:val="18"/>
+        </w:rPr>
+        <w:t>, 1920</w:t>
+      </w:r>
+      <w:r>
+        <w:rPr>
+          <w:color w:val="FF0000"/>
+          <w:sz w:val="18"/>
+        </w:rPr>
+        <w:t>)</w:t>
+      </w:r>
+    </w:p>
+    <w:p>
+      <w:pPr>
+        <w:rPr>
+          <w:color w:val="00B0F0"/>
+          <w:sz w:val="18"/>
+        </w:rPr>
+      </w:pPr>
+      <w:r>
+        <w:rPr>
+          <w:color w:val="00B0F0"/>
+          <w:sz w:val="18"/>
+        </w:rPr>
+        <w:t>Utili</w:t>
+      </w:r>
+      <w:r>
+        <w:rPr>
+          <w:color w:val="00B0F0"/>
+          <w:sz w:val="18"/>
+        </w:rPr>
+        <w:t>z</w:t>
+      </w:r>
+      <w:r>
+        <w:rPr>
+          <w:color w:val="00B0F0"/>
+          <w:sz w:val="18"/>
+        </w:rPr>
+        <w:t xml:space="preserve">ou </w:t>
       </w:r>
       <w:proofErr w:type="spellStart"/>
       <w:r>
         <w:rPr>
-          <w:color w:val="FF0000"/>
-          <w:sz w:val="18"/>
-        </w:rPr>
-        <w:t>iPad</w:t>
+          <w:color w:val="00B0F0"/>
+          <w:sz w:val="18"/>
+        </w:rPr>
+        <w:t>JavaScript</w:t>
       </w:r>
       <w:proofErr w:type="spellEnd"/>
       <w:r>
         <w:rPr>
-          <w:color w:val="FF0000"/>
-          <w:sz w:val="18"/>
-        </w:rPr>
-        <w:t xml:space="preserve"> e Web</w:t>
-      </w:r>
-      <w:r>
-        <w:rPr>
-          <w:color w:val="FF0000"/>
-          <w:sz w:val="18"/>
-        </w:rPr>
-        <w:t xml:space="preserve"> – </w:t>
-      </w:r>
-      <w:r>
-        <w:rPr>
-          <w:color w:val="FF0000"/>
-          <w:sz w:val="18"/>
-        </w:rPr>
-        <w:t>600</w:t>
-      </w:r>
-      <w:r>
-        <w:rPr>
-          <w:color w:val="FF0000"/>
-          <w:sz w:val="18"/>
-        </w:rPr>
-        <w:t xml:space="preserve">, 768, </w:t>
-      </w:r>
-      <w:r>
-        <w:rPr>
-          <w:color w:val="FF0000"/>
-          <w:sz w:val="18"/>
-        </w:rPr>
-        <w:t>1366</w:t>
-      </w:r>
-      <w:r>
-        <w:rPr>
-          <w:color w:val="FF0000"/>
-          <w:sz w:val="18"/>
-        </w:rPr>
-        <w:t>, 1920</w:t>
-      </w:r>
-      <w:r>
-        <w:rPr>
-          <w:color w:val="FF0000"/>
-          <w:sz w:val="18"/>
-        </w:rPr>
-        <w:t>)</w:t>
-      </w:r>
-    </w:p>
-    <w:p>
-      <w:pPr>
-        <w:rPr>
-          <w:color w:val="00B0F0"/>
-          <w:sz w:val="18"/>
-        </w:rPr>
-      </w:pPr>
-      <w:r>
-        <w:rPr>
-          <w:color w:val="00B0F0"/>
-          <w:sz w:val="18"/>
-        </w:rPr>
-        <w:t>Utili</w:t>
-      </w:r>
-      <w:r>
-        <w:rPr>
-          <w:color w:val="00B0F0"/>
-          <w:sz w:val="18"/>
-        </w:rPr>
-        <w:t>z</w:t>
-      </w:r>
-      <w:r>
-        <w:rPr>
-          <w:color w:val="00B0F0"/>
-          <w:sz w:val="18"/>
-        </w:rPr>
-        <w:t xml:space="preserve">ou </w:t>
+          <w:color w:val="00B0F0"/>
+          <w:sz w:val="18"/>
+        </w:rPr>
+        <w:t xml:space="preserve"> para adequar o site a diferentes tipos de acesso</w:t>
+      </w:r>
+    </w:p>
+    <w:p>
+      <w:r>
+        <w:t>2. Desenvolver interfaces web interativas com linguagem de programação</w:t>
+      </w:r>
+    </w:p>
+    <w:p>
+      <w:pPr>
+        <w:rPr>
+          <w:color w:val="FF0000"/>
+          <w:sz w:val="18"/>
+        </w:rPr>
+      </w:pPr>
+      <w:r>
+        <w:rPr>
+          <w:color w:val="FF0000"/>
+          <w:sz w:val="18"/>
+        </w:rPr>
+        <w:t xml:space="preserve">Validou os campos de </w:t>
+      </w:r>
+      <w:r>
+        <w:rPr>
+          <w:color w:val="FF0000"/>
+          <w:sz w:val="18"/>
+        </w:rPr>
+        <w:t>data de nascimento do paciente (não pode ser maior do que a data atual)</w:t>
+      </w:r>
+    </w:p>
+    <w:p>
+      <w:pPr>
+        <w:rPr>
+          <w:color w:val="00B0F0"/>
+          <w:sz w:val="18"/>
+        </w:rPr>
+      </w:pPr>
+      <w:r>
+        <w:rPr>
+          <w:color w:val="00B0F0"/>
+          <w:sz w:val="18"/>
+        </w:rPr>
+        <w:t xml:space="preserve">Validou os campos </w:t>
+      </w:r>
+      <w:r>
+        <w:rPr>
+          <w:color w:val="00B0F0"/>
+          <w:sz w:val="18"/>
+        </w:rPr>
+        <w:t>requeridos na aplicação cliente</w:t>
+      </w:r>
+    </w:p>
+    <w:p>
+      <w:pPr>
+        <w:rPr>
+          <w:color w:val="FF0000"/>
+          <w:sz w:val="18"/>
+        </w:rPr>
+      </w:pPr>
+      <w:r>
+        <w:rPr>
+          <w:color w:val="FF0000"/>
+          <w:sz w:val="18"/>
+        </w:rPr>
+        <w:t xml:space="preserve">Inseriu novos registros na tabela de pacientes </w:t>
+      </w:r>
+      <w:r>
+        <w:rPr>
+          <w:color w:val="FF0000"/>
+          <w:sz w:val="18"/>
+        </w:rPr>
+        <w:t>a</w:t>
+      </w:r>
+      <w:r>
+        <w:rPr>
+          <w:color w:val="FF0000"/>
+          <w:sz w:val="18"/>
+        </w:rPr>
+        <w:t xml:space="preserve"> partir dos dados inseridos pelo usuário</w:t>
+      </w:r>
+    </w:p>
+    <w:p>
+      <w:r>
+        <w:t>4. Desenvolver interfaces web consumindo API</w:t>
+      </w:r>
+    </w:p>
+    <w:p>
+      <w:pPr>
+        <w:rPr>
+          <w:color w:val="FF0000"/>
+          <w:sz w:val="18"/>
+        </w:rPr>
+      </w:pPr>
+      <w:r>
+        <w:rPr>
+          <w:color w:val="FF0000"/>
+          <w:sz w:val="18"/>
+        </w:rPr>
+        <w:t>Enviou os dados da aplicação cliente para o servidor</w:t>
+      </w:r>
+    </w:p>
+    <w:p>
+      <w:pPr>
+        <w:rPr>
+          <w:color w:val="FF0000"/>
+          <w:sz w:val="18"/>
+        </w:rPr>
+      </w:pPr>
+      <w:r>
+        <w:rPr>
+          <w:color w:val="FF0000"/>
+          <w:sz w:val="18"/>
+        </w:rPr>
+        <w:t>Listou as informações do servidor, na aplicação cliente</w:t>
+      </w:r>
+    </w:p>
+    <w:p>
+      <w:pPr>
+        <w:rPr>
+          <w:color w:val="00B0F0"/>
+          <w:sz w:val="18"/>
+        </w:rPr>
+      </w:pPr>
+      <w:r>
+        <w:rPr>
+          <w:color w:val="00B0F0"/>
+          <w:sz w:val="18"/>
+        </w:rPr>
+        <w:t xml:space="preserve">Realizou a atualização </w:t>
+      </w:r>
+      <w:r>
+        <w:rPr>
+          <w:color w:val="00B0F0"/>
+          <w:sz w:val="18"/>
+        </w:rPr>
+        <w:t>dos registros em tela, após enviar uma atualização para o servidor</w:t>
+      </w:r>
+    </w:p>
+    <w:p>
+      <w:r>
+        <w:t>3. Desenvolver interfaces web utilizando frameworks</w:t>
+      </w:r>
+    </w:p>
+    <w:p>
+      <w:pPr>
+        <w:rPr>
+          <w:color w:val="00B0F0"/>
+          <w:sz w:val="18"/>
+        </w:rPr>
+      </w:pPr>
+      <w:r>
+        <w:rPr>
+          <w:color w:val="00B0F0"/>
+          <w:sz w:val="18"/>
+        </w:rPr>
+        <w:t>Utilizou algum framework front-</w:t>
       </w:r>
       <w:proofErr w:type="spellStart"/>
       <w:r>
@@ -3442,7 +3571,7 @@
           <w:color w:val="00B0F0"/>
           <w:sz w:val="18"/>
         </w:rPr>
-        <w:t>JavaScript</w:t>
+        <w:t>end</w:t>
       </w:r>
       <w:proofErr w:type="spellEnd"/>
       <w:r>
@@ -3450,177 +3579,6 @@
           <w:color w:val="00B0F0"/>
           <w:sz w:val="18"/>
         </w:rPr>
-        <w:t xml:space="preserve"> para adequar o site a diferentes tipos de acesso</w:t>
-      </w:r>
-    </w:p>
-    <w:p>
-      <w:r>
-        <w:t>2. Desenvolver interfaces web interativas com linguagem de programação</w:t>
-      </w:r>
-    </w:p>
-    <w:p>
-      <w:pPr>
-        <w:rPr>
-          <w:color w:val="FF0000"/>
-          <w:sz w:val="18"/>
-        </w:rPr>
-      </w:pPr>
-      <w:r>
-        <w:rPr>
-          <w:color w:val="FF0000"/>
-          <w:sz w:val="18"/>
-        </w:rPr>
-        <w:t xml:space="preserve">Validou os campos de </w:t>
-      </w:r>
-      <w:r>
-        <w:rPr>
-          <w:color w:val="FF0000"/>
-          <w:sz w:val="18"/>
-        </w:rPr>
-        <w:t>data de nascimento do paciente (não pode ser maior do que a data atual)</w:t>
-      </w:r>
-    </w:p>
-    <w:p>
-      <w:pPr>
-        <w:rPr>
-          <w:color w:val="00B0F0"/>
-          <w:sz w:val="18"/>
-        </w:rPr>
-      </w:pPr>
-      <w:r>
-        <w:rPr>
-          <w:color w:val="00B0F0"/>
-          <w:sz w:val="18"/>
-        </w:rPr>
-        <w:t xml:space="preserve">Validou os campos </w:t>
-      </w:r>
-      <w:r>
-        <w:rPr>
-          <w:color w:val="00B0F0"/>
-          <w:sz w:val="18"/>
-        </w:rPr>
-        <w:t>requeridos na aplicação cliente</w:t>
-      </w:r>
-    </w:p>
-    <w:p>
-      <w:pPr>
-        <w:rPr>
-          <w:color w:val="FF0000"/>
-          <w:sz w:val="18"/>
-        </w:rPr>
-      </w:pPr>
-      <w:r>
-        <w:rPr>
-          <w:color w:val="FF0000"/>
-          <w:sz w:val="18"/>
-        </w:rPr>
-        <w:t xml:space="preserve">Inseriu novos registros na tabela de pacientes </w:t>
-      </w:r>
-      <w:r>
-        <w:rPr>
-          <w:color w:val="FF0000"/>
-          <w:sz w:val="18"/>
-        </w:rPr>
-        <w:t>a</w:t>
-      </w:r>
-      <w:r>
-        <w:rPr>
-          <w:color w:val="FF0000"/>
-          <w:sz w:val="18"/>
-        </w:rPr>
-        <w:t xml:space="preserve"> partir dos dados inseridos pelo usuário</w:t>
-      </w:r>
-    </w:p>
-    <w:p>
-      <w:r>
-        <w:t>4. Desenvolver interfaces web consumindo API</w:t>
-      </w:r>
-    </w:p>
-    <w:p>
-      <w:pPr>
-        <w:rPr>
-          <w:color w:val="FF0000"/>
-          <w:sz w:val="18"/>
-        </w:rPr>
-      </w:pPr>
-      <w:r>
-        <w:rPr>
-          <w:color w:val="FF0000"/>
-          <w:sz w:val="18"/>
-        </w:rPr>
-        <w:t>Enviou os dados da aplicação cliente para o servidor</w:t>
-      </w:r>
-    </w:p>
-    <w:p>
-      <w:pPr>
-        <w:rPr>
-          <w:color w:val="FF0000"/>
-          <w:sz w:val="18"/>
-        </w:rPr>
-      </w:pPr>
-      <w:r>
-        <w:rPr>
-          <w:color w:val="FF0000"/>
-          <w:sz w:val="18"/>
-        </w:rPr>
-        <w:t>Listou as informações do servidor, na aplicação cliente</w:t>
-      </w:r>
-    </w:p>
-    <w:p>
-      <w:pPr>
-        <w:rPr>
-          <w:color w:val="00B0F0"/>
-          <w:sz w:val="18"/>
-        </w:rPr>
-      </w:pPr>
-      <w:r>
-        <w:rPr>
-          <w:color w:val="00B0F0"/>
-          <w:sz w:val="18"/>
-        </w:rPr>
-        <w:t xml:space="preserve">Realizou a atualização </w:t>
-      </w:r>
-      <w:r>
-        <w:rPr>
-          <w:color w:val="00B0F0"/>
-          <w:sz w:val="18"/>
-        </w:rPr>
-        <w:t>dos registros em tela, após enviar uma atualização para o servidor</w:t>
-      </w:r>
-    </w:p>
-    <w:p>
-      <w:r>
-        <w:t>3. Desenvolver interfaces web utilizando frameworks</w:t>
-      </w:r>
-    </w:p>
-    <w:p>
-      <w:pPr>
-        <w:rPr>
-          <w:color w:val="00B0F0"/>
-          <w:sz w:val="18"/>
-        </w:rPr>
-      </w:pPr>
-      <w:r>
-        <w:rPr>
-          <w:color w:val="00B0F0"/>
-          <w:sz w:val="18"/>
-        </w:rPr>
-        <w:t>Utilizou algum framework front-</w:t>
-      </w:r>
-      <w:proofErr w:type="spellStart"/>
-      <w:r>
-        <w:rPr>
-          <w:color w:val="00B0F0"/>
-          <w:sz w:val="18"/>
-        </w:rPr>
-        <w:t>end</w:t>
-      </w:r>
-      <w:proofErr w:type="spellEnd"/>
-      <w:r>
-        <w:rPr>
-          <w:color w:val="00B0F0"/>
-          <w:sz w:val="18"/>
-        </w:rPr>
         <w:t xml:space="preserve"> na construção do layout</w:t>
       </w:r>
     </w:p>
@@ -3787,15 +3745,7 @@
     <w:p>
       <w:r>
         <w:tab/>
-        <w:t xml:space="preserve">Realizar </w:t>
-      </w:r>
-      <w:proofErr w:type="spellStart"/>
-      <w:r>
-        <w:t>Login</w:t>
-      </w:r>
-      <w:proofErr w:type="spellEnd"/>
-      <w:r>
-        <w:t>;</w:t>
+        <w:t>Realizar Login;</w:t>
       </w:r>
     </w:p>
     <w:p>
@@ -3849,15 +3799,7 @@
     <w:p>
       <w:r>
         <w:tab/>
-        <w:t xml:space="preserve">Realizar </w:t>
-      </w:r>
-      <w:proofErr w:type="spellStart"/>
-      <w:r>
-        <w:t>Login</w:t>
-      </w:r>
-      <w:proofErr w:type="spellEnd"/>
-      <w:r>
-        <w:t>;</w:t>
+        <w:t>Realizar Login;</w:t>
       </w:r>
     </w:p>
     <w:p>
@@ -3893,8 +3835,6 @@
         <w:tab/>
         <w:t>Cadastrar nova categoria;</w:t>
       </w:r>
-      <w:bookmarkStart w:id="0" w:name="_GoBack"/>
-      <w:bookmarkEnd w:id="0"/>
     </w:p>
     <w:p>
       <w:r>
@@ -4474,23 +4414,7 @@
           <w:color w:val="00B0F0"/>
           <w:sz w:val="18"/>
         </w:rPr>
-        <w:t xml:space="preserve"> após realizar </w:t>
-      </w:r>
-      <w:proofErr w:type="spellStart"/>
-      <w:r>
-        <w:rPr>
-          <w:color w:val="00B0F0"/>
-          <w:sz w:val="18"/>
-        </w:rPr>
-        <w:t>login</w:t>
-      </w:r>
-      <w:proofErr w:type="spellEnd"/>
-      <w:r>
-        <w:rPr>
-          <w:color w:val="00B0F0"/>
-          <w:sz w:val="18"/>
-        </w:rPr>
-        <w:t xml:space="preserve"> inválido</w:t>
+        <w:t xml:space="preserve"> após realizar login inválido</w:t>
       </w:r>
     </w:p>
     <w:p>
@@ -4628,15 +4552,7 @@
     <w:p>
       <w:r>
         <w:tab/>
-        <w:t xml:space="preserve">Realizar </w:t>
-      </w:r>
-      <w:proofErr w:type="spellStart"/>
-      <w:r>
-        <w:t>Login</w:t>
-      </w:r>
-      <w:proofErr w:type="spellEnd"/>
-      <w:r>
-        <w:t>;</w:t>
+        <w:t>Realizar Login;</w:t>
       </w:r>
     </w:p>
     <w:p>
@@ -5004,7 +4920,7 @@
 </file>
 
 <file path=word/numbering.xml><?xml version="1.0" encoding="utf-8"?>
-<w:numbering xmlns:wpc="http://schemas.microsoft.com/office/word/2010/wordprocessingCanvas" xmlns:cx="http://schemas.microsoft.com/office/drawing/2014/chartex" xmlns:mc="http://schemas.openxmlformats.org/markup-compatibility/2006" xmlns:o="urn:schemas-microsoft-com:office:office" xmlns:r="http://schemas.openxmlformats.org/officeDocument/2006/relationships" xmlns:m="http://schemas.openxmlformats.org/officeDocument/2006/math" xmlns:v="urn:schemas-microsoft-com:vml" xmlns:wp14="http://schemas.microsoft.com/office/word/2010/wordprocessingDrawing" xmlns:wp="http://schemas.openxmlformats.org/drawingml/2006/wordprocessingDrawing" xmlns:w10="urn:schemas-microsoft-com:office:word" xmlns:w="http://schemas.openxmlformats.org/wordprocessingml/2006/main" xmlns:w14="http://schemas.microsoft.com/office/word/2010/wordml" xmlns:w15="http://schemas.microsoft.com/office/word/2012/wordml" xmlns:w16se="http://schemas.microsoft.com/office/word/2015/wordml/symex" xmlns:wpg="http://schemas.microsoft.com/office/word/2010/wordprocessingGroup" xmlns:wpi="http://schemas.microsoft.com/office/word/2010/wordprocessingInk" xmlns:wne="http://schemas.microsoft.com/office/word/2006/wordml" xmlns:wps="http://schemas.microsoft.com/office/word/2010/wordprocessingShape" mc:Ignorable="w14 w15 w16se wp14">
+<w:numbering xmlns:wpc="http://schemas.microsoft.com/office/word/2010/wordprocessingCanvas" xmlns:cx="http://schemas.microsoft.com/office/drawing/2014/chartex" xmlns:cx1="http://schemas.microsoft.com/office/drawing/2015/9/8/chartex" xmlns:cx2="http://schemas.microsoft.com/office/drawing/2015/10/21/chartex" xmlns:cx3="http://schemas.microsoft.com/office/drawing/2016/5/9/chartex" xmlns:cx4="http://schemas.microsoft.com/office/drawing/2016/5/10/chartex" xmlns:cx5="http://schemas.microsoft.com/office/drawing/2016/5/11/chartex" xmlns:cx6="http://schemas.microsoft.com/office/drawing/2016/5/12/chartex" xmlns:cx7="http://schemas.microsoft.com/office/drawing/2016/5/13/chartex" xmlns:cx8="http://schemas.microsoft.com/office/drawing/2016/5/14/chartex" xmlns:mc="http://schemas.openxmlformats.org/markup-compatibility/2006" xmlns:aink="http://schemas.microsoft.com/office/drawing/2016/ink" xmlns:am3d="http://schemas.microsoft.com/office/drawing/2017/model3d" xmlns:o="urn:schemas-microsoft-com:office:office" xmlns:r="http://schemas.openxmlformats.org/officeDocument/2006/relationships" xmlns:m="http://schemas.openxmlformats.org/officeDocument/2006/math" xmlns:v="urn:schemas-microsoft-com:vml" xmlns:wp14="http://schemas.microsoft.com/office/word/2010/wordprocessingDrawing" xmlns:wp="http://schemas.openxmlformats.org/drawingml/2006/wordprocessingDrawing" xmlns:w10="urn:schemas-microsoft-com:office:word" xmlns:w="http://schemas.openxmlformats.org/wordprocessingml/2006/main" xmlns:w14="http://schemas.microsoft.com/office/word/2010/wordml" xmlns:w15="http://schemas.microsoft.com/office/word/2012/wordml" xmlns:w16cid="http://schemas.microsoft.com/office/word/2016/wordml/cid" xmlns:w16se="http://schemas.microsoft.com/office/word/2015/wordml/symex" xmlns:wpg="http://schemas.microsoft.com/office/word/2010/wordprocessingGroup" xmlns:wpi="http://schemas.microsoft.com/office/word/2010/wordprocessingInk" xmlns:wne="http://schemas.microsoft.com/office/word/2006/wordml" xmlns:wps="http://schemas.microsoft.com/office/word/2010/wordprocessingShape" mc:Ignorable="w14 w15 w16se w16cid wp14">
   <w:abstractNum w:abstractNumId="0" w15:restartNumberingAfterBreak="0">
     <w:nsid w:val="015A030D"/>
     <w:multiLevelType w:val="hybridMultilevel"/>
@@ -8312,7 +8228,7 @@
 </file>
 
 <file path=word/styles.xml><?xml version="1.0" encoding="utf-8"?>
-<w:styles xmlns:mc="http://schemas.openxmlformats.org/markup-compatibility/2006" xmlns:r="http://schemas.openxmlformats.org/officeDocument/2006/relationships" xmlns:w="http://schemas.openxmlformats.org/wordprocessingml/2006/main" xmlns:w14="http://schemas.microsoft.com/office/word/2010/wordml" xmlns:w15="http://schemas.microsoft.com/office/word/2012/wordml" xmlns:w16se="http://schemas.microsoft.com/office/word/2015/wordml/symex" mc:Ignorable="w14 w15 w16se">
+<w:styles xmlns:mc="http://schemas.openxmlformats.org/markup-compatibility/2006" xmlns:r="http://schemas.openxmlformats.org/officeDocument/2006/relationships" xmlns:w="http://schemas.openxmlformats.org/wordprocessingml/2006/main" xmlns:w14="http://schemas.microsoft.com/office/word/2010/wordml" xmlns:w15="http://schemas.microsoft.com/office/word/2012/wordml" xmlns:w16cid="http://schemas.microsoft.com/office/word/2016/wordml/cid" xmlns:w16se="http://schemas.microsoft.com/office/word/2015/wordml/symex" mc:Ignorable="w14 w15 w16se w16cid">
   <w:docDefaults>
     <w:rPrDefault>
       <w:rPr>
@@ -8328,7 +8244,7 @@
       </w:pPr>
     </w:pPrDefault>
   </w:docDefaults>
-  <w:latentStyles w:defLockedState="0" w:defUIPriority="99" w:defSemiHidden="0" w:defUnhideWhenUsed="0" w:defQFormat="0" w:count="371">
+  <w:latentStyles w:defLockedState="0" w:defUIPriority="99" w:defSemiHidden="0" w:defUnhideWhenUsed="0" w:defQFormat="0" w:count="375">
     <w:lsdException w:name="Normal" w:uiPriority="0" w:qFormat="1"/>
     <w:lsdException w:name="heading 1" w:uiPriority="9" w:qFormat="1"/>
     <w:lsdException w:name="heading 2" w:semiHidden="1" w:uiPriority="9" w:unhideWhenUsed="1" w:qFormat="1"/>
@@ -8434,7 +8350,6 @@
     <w:lsdException w:name="HTML Sample" w:semiHidden="1" w:unhideWhenUsed="1"/>
     <w:lsdException w:name="HTML Typewriter" w:semiHidden="1" w:unhideWhenUsed="1"/>
     <w:lsdException w:name="HTML Variable" w:semiHidden="1" w:unhideWhenUsed="1"/>
-    <w:lsdException w:name="Normal Table" w:semiHidden="1" w:unhideWhenUsed="1"/>
     <w:lsdException w:name="annotation subject" w:semiHidden="1" w:unhideWhenUsed="1"/>
     <w:lsdException w:name="No List" w:semiHidden="1" w:unhideWhenUsed="1"/>
     <w:lsdException w:name="Outline List 1" w:semiHidden="1" w:unhideWhenUsed="1"/>
@@ -8478,10 +8393,8 @@
     <w:lsdException w:name="Table Elegant" w:semiHidden="1" w:unhideWhenUsed="1"/>
     <w:lsdException w:name="Table Professional" w:semiHidden="1" w:unhideWhenUsed="1"/>
     <w:lsdException w:name="Table Subtle 1" w:semiHidden="1" w:unhideWhenUsed="1"/>
-    <w:lsdException w:name="Table Subtle 2" w:semiHidden="1" w:unhideWhenUsed="1"/>
     <w:lsdException w:name="Table Web 1" w:semiHidden="1" w:unhideWhenUsed="1"/>
     <w:lsdException w:name="Table Web 2" w:semiHidden="1" w:unhideWhenUsed="1"/>
-    <w:lsdException w:name="Table Web 3" w:semiHidden="1" w:unhideWhenUsed="1"/>
     <w:lsdException w:name="Balloon Text" w:semiHidden="1" w:unhideWhenUsed="1"/>
     <w:lsdException w:name="Table Grid" w:uiPriority="39"/>
     <w:lsdException w:name="Table Theme" w:semiHidden="1" w:unhideWhenUsed="1"/>
@@ -8700,6 +8613,10 @@
     <w:lsdException w:name="List Table 5 Dark Accent 6" w:uiPriority="50"/>
     <w:lsdException w:name="List Table 6 Colorful Accent 6" w:uiPriority="51"/>
     <w:lsdException w:name="List Table 7 Colorful Accent 6" w:uiPriority="52"/>
+    <w:lsdException w:name="Mention" w:semiHidden="1" w:unhideWhenUsed="1"/>
+    <w:lsdException w:name="Smart Hyperlink" w:semiHidden="1" w:unhideWhenUsed="1"/>
+    <w:lsdException w:name="Hashtag" w:semiHidden="1" w:unhideWhenUsed="1"/>
+    <w:lsdException w:name="Unresolved Mention" w:semiHidden="1" w:unhideWhenUsed="1"/>
   </w:latentStyles>
   <w:style w:type="paragraph" w:default="1" w:styleId="Normal">
     <w:name w:val="Normal"/>

</xml_diff>

<commit_message>
roteiro de backend iniciado
</commit_message>
<xml_diff>
--- a/planejamento/StoryTelling-v2.docx
+++ b/planejamento/StoryTelling-v2.docx
@@ -23,11 +23,9 @@
       <w:r>
         <w:t xml:space="preserve">chamada </w:t>
       </w:r>
-      <w:proofErr w:type="spellStart"/>
       <w:r>
         <w:t>OpFlix</w:t>
       </w:r>
-      <w:proofErr w:type="spellEnd"/>
       <w:r>
         <w:t>, empresa de pequeno porte que atua</w:t>
       </w:r>
@@ -284,7 +282,18 @@
         <w:t xml:space="preserve">, </w:t>
       </w:r>
       <w:r>
-        <w:t>a categoria vinculada, tempo de duração, e se é filme ou série e a data de lançamento</w:t>
+        <w:t>a categoria vinculada</w:t>
+      </w:r>
+      <w:r>
+        <w:t xml:space="preserve"> ~poderá ter somente uma vinculada</w:t>
+      </w:r>
+      <w:bookmarkStart w:id="0" w:name="_GoBack"/>
+      <w:bookmarkEnd w:id="0"/>
+      <w:r>
+        <w:t>~</w:t>
+      </w:r>
+      <w:r>
+        <w:t>, tempo de duração, e se é filme ou série e a data de lançamento</w:t>
       </w:r>
       <w:r>
         <w:t>);</w:t>
@@ -463,23 +472,7 @@
         <w:t>/plataformas</w:t>
       </w:r>
       <w:r>
-        <w:t xml:space="preserve"> (</w:t>
-      </w:r>
-      <w:proofErr w:type="spellStart"/>
-      <w:r>
-        <w:t>Netflix</w:t>
-      </w:r>
-      <w:proofErr w:type="spellEnd"/>
-      <w:r>
-        <w:t xml:space="preserve">, Cinema, </w:t>
-      </w:r>
-      <w:proofErr w:type="spellStart"/>
-      <w:r>
-        <w:t>Amazon</w:t>
-      </w:r>
-      <w:proofErr w:type="spellEnd"/>
-      <w:r>
-        <w:t>, entre outros) – aonde o lançamento será feito;</w:t>
+        <w:t xml:space="preserve"> (Netflix, Cinema, Amazon, entre outros) – aonde o lançamento será feito;</w:t>
       </w:r>
     </w:p>
     <w:p>
@@ -517,13 +510,8 @@
       <w:r>
         <w:t xml:space="preserve">O cliente poderá </w:t>
       </w:r>
-      <w:proofErr w:type="spellStart"/>
-      <w:r>
-        <w:t>favoritar</w:t>
-      </w:r>
-      <w:proofErr w:type="spellEnd"/>
-      <w:r>
-        <w:t xml:space="preserve"> um filme/série</w:t>
+      <w:r>
+        <w:t>favoritar um filme/série</w:t>
       </w:r>
       <w:r>
         <w:t>;</w:t>
@@ -546,15 +534,7 @@
         </w:numPr>
       </w:pPr>
       <w:r>
-        <w:t xml:space="preserve">Os usuários poderão </w:t>
-      </w:r>
-      <w:proofErr w:type="spellStart"/>
-      <w:r>
-        <w:t>favoritar</w:t>
-      </w:r>
-      <w:proofErr w:type="spellEnd"/>
-      <w:r>
-        <w:t xml:space="preserve"> um filme/série;</w:t>
+        <w:t>Os usuários poderão favoritar um filme/série;</w:t>
       </w:r>
     </w:p>
     <w:p>
@@ -592,237 +572,280 @@
         <w:t xml:space="preserve">A </w:t>
       </w:r>
       <w:r>
-        <w:t xml:space="preserve">empresa </w:t>
-      </w:r>
-      <w:proofErr w:type="spellStart"/>
-      <w:r>
-        <w:t>OpFlix</w:t>
-      </w:r>
-      <w:proofErr w:type="spellEnd"/>
+        <w:t xml:space="preserve">empresa OpFlix </w:t>
+      </w:r>
+      <w:r>
+        <w:t xml:space="preserve">contratou </w:t>
+      </w:r>
+      <w:r>
+        <w:t>você</w:t>
+      </w:r>
+      <w:r>
+        <w:t xml:space="preserve"> para desenvolver sua solução em software. De acordo com a cultura de desenvolvimento de softwares criada</w:t>
+      </w:r>
+      <w:r>
+        <w:t>s</w:t>
+      </w:r>
       <w:r>
         <w:t xml:space="preserve"> </w:t>
       </w:r>
       <w:r>
-        <w:t xml:space="preserve">contratou </w:t>
-      </w:r>
-      <w:r>
-        <w:t>você</w:t>
-      </w:r>
-      <w:r>
-        <w:t xml:space="preserve"> para desenvolver sua solução em software. De acordo com a cultura de desenvolvimento de softwares criada</w:t>
-      </w:r>
-      <w:r>
-        <w:t>s</w:t>
-      </w:r>
-      <w:r>
+        <w:t>Escola SENAI de Informática</w:t>
+      </w:r>
+      <w:r>
+        <w:t>, o primeiro passo para a construção do sistema é desenvolver a modelagem do banco de dados que será utilizada pelo sistema em seus modelos conceitual, lógico e físico.</w:t>
+      </w:r>
+    </w:p>
+    <w:p>
+      <w:r>
+        <w:t xml:space="preserve">Para ajudar na construção da modelagem, </w:t>
+      </w:r>
+      <w:r>
+        <w:t>Tadeu</w:t>
+      </w:r>
+      <w:r>
+        <w:t xml:space="preserve"> disponibilizou as planilhas onde guardava os dados administrativos da </w:t>
+      </w:r>
+      <w:r>
+        <w:t>empresa</w:t>
+      </w:r>
+      <w:r>
+        <w:t xml:space="preserve">, com informações referentes a: </w:t>
+      </w:r>
+      <w:r>
+        <w:t>usuários cadastrados, parceiros e clientes</w:t>
+      </w:r>
+      <w:r>
+        <w:t xml:space="preserve">. Você utilizará </w:t>
+      </w:r>
+      <w:r>
+        <w:t>estes documentos como base para a construção do banco e dados.</w:t>
+      </w:r>
+    </w:p>
+    <w:p/>
+    <w:p>
+      <w:pPr>
+        <w:pStyle w:val="Ttulo3"/>
+      </w:pPr>
+      <w:r>
+        <w:t>Capacidades</w:t>
+      </w:r>
+      <w:r>
+        <w:t xml:space="preserve"> e crit</w:t>
+      </w:r>
+      <w:r>
+        <w:t>érios</w:t>
+      </w:r>
+    </w:p>
+    <w:p/>
+    <w:p>
+      <w:r>
+        <w:t>Os critérios estão em vermelho abaixo de cada capacidade</w:t>
+      </w:r>
+    </w:p>
+    <w:p/>
+    <w:p>
+      <w:pPr>
+        <w:rPr>
+          <w:i/>
+        </w:rPr>
+      </w:pPr>
+      <w:r>
+        <w:rPr>
+          <w:i/>
+        </w:rPr>
+        <w:t>Banco de Dados</w:t>
+      </w:r>
+    </w:p>
+    <w:p>
+      <w:r>
+        <w:t>1. Identificar as características de banco de dados relacionais e não-relacionais</w:t>
+      </w:r>
+    </w:p>
+    <w:p>
+      <w:pPr>
+        <w:rPr>
+          <w:color w:val="FF0000"/>
+          <w:sz w:val="18"/>
+        </w:rPr>
+      </w:pPr>
+      <w:r>
+        <w:rPr>
+          <w:color w:val="FF0000"/>
+          <w:sz w:val="18"/>
+        </w:rPr>
+        <w:t>Definiu corretamente a importância do banco de dados</w:t>
+      </w:r>
+    </w:p>
+    <w:p>
+      <w:pPr>
+        <w:rPr>
+          <w:color w:val="FF0000"/>
+          <w:sz w:val="18"/>
+        </w:rPr>
+      </w:pPr>
+      <w:r>
+        <w:rPr>
+          <w:color w:val="FF0000"/>
+          <w:sz w:val="18"/>
+        </w:rPr>
+        <w:t>Definiu corretamente o que é banco de dados relacionais</w:t>
+      </w:r>
+    </w:p>
+    <w:p>
+      <w:pPr>
+        <w:rPr>
+          <w:color w:val="00B0F0"/>
+          <w:sz w:val="18"/>
+        </w:rPr>
+      </w:pPr>
+      <w:r>
+        <w:rPr>
+          <w:color w:val="00B0F0"/>
+          <w:sz w:val="18"/>
+        </w:rPr>
+        <w:t>Identificou as diferenças entre bancos de dados relacionais e não-relacionais</w:t>
+      </w:r>
+    </w:p>
+    <w:p>
+      <w:r>
+        <w:t>2. Configurar o ambiente para utilização de banco de dados relacional</w:t>
+      </w:r>
+    </w:p>
+    <w:p>
+      <w:pPr>
+        <w:rPr>
+          <w:color w:val="FF0000"/>
+          <w:sz w:val="18"/>
+        </w:rPr>
+      </w:pPr>
+      <w:r>
+        <w:rPr>
+          <w:color w:val="FF0000"/>
+          <w:sz w:val="18"/>
+        </w:rPr>
+        <w:t xml:space="preserve">Conectou-se corretamente ao </w:t>
+      </w:r>
+      <w:r>
+        <w:rPr>
+          <w:color w:val="FF0000"/>
+          <w:sz w:val="18"/>
+        </w:rPr>
+        <w:t>banco de dados</w:t>
+      </w:r>
+      <w:r>
+        <w:rPr>
+          <w:color w:val="FF0000"/>
+          <w:sz w:val="18"/>
+        </w:rPr>
+        <w:t xml:space="preserve"> local</w:t>
+      </w:r>
+    </w:p>
+    <w:p>
+      <w:pPr>
+        <w:rPr>
+          <w:color w:val="00B0F0"/>
+          <w:sz w:val="18"/>
+        </w:rPr>
+      </w:pPr>
+      <w:r>
+        <w:rPr>
+          <w:color w:val="00B0F0"/>
+          <w:sz w:val="18"/>
+        </w:rPr>
+        <w:t>Liberou o acesso remoto para acesso externo</w:t>
+      </w:r>
+    </w:p>
+    <w:p>
+      <w:r>
+        <w:t>4. Elaborar diagramas de modelagem do banco de dados de acordo com a arquitetura definida (3)</w:t>
+      </w:r>
+    </w:p>
+    <w:p>
+      <w:pPr>
+        <w:rPr>
+          <w:color w:val="FF0000"/>
+          <w:sz w:val="18"/>
+        </w:rPr>
+      </w:pPr>
+      <w:r>
+        <w:rPr>
+          <w:color w:val="FF0000"/>
+          <w:sz w:val="18"/>
+        </w:rPr>
+        <w:t>Exportou o diagrama</w:t>
+      </w:r>
+      <w:r>
+        <w:rPr>
+          <w:color w:val="FF0000"/>
+          <w:sz w:val="18"/>
+        </w:rPr>
+        <w:t xml:space="preserve"> de modelo lógico</w:t>
+      </w:r>
+      <w:r>
+        <w:rPr>
+          <w:color w:val="FF0000"/>
+          <w:sz w:val="18"/>
+        </w:rPr>
         <w:t xml:space="preserve"> </w:t>
       </w:r>
       <w:r>
-        <w:t>Escola SENAI de Informática</w:t>
-      </w:r>
-      <w:r>
-        <w:t>, o primeiro passo para a construção do sistema é desenvolver a modelagem do banco de dados que será utilizada pelo sistema em seus modelos conceitual, lógico e físico.</w:t>
-      </w:r>
-    </w:p>
-    <w:p>
-      <w:r>
-        <w:t xml:space="preserve">Para ajudar na construção da modelagem, </w:t>
-      </w:r>
-      <w:r>
-        <w:t>Tadeu</w:t>
-      </w:r>
-      <w:r>
-        <w:t xml:space="preserve"> disponibilizou as planilhas onde guardava os dados administrativos da </w:t>
-      </w:r>
-      <w:r>
-        <w:t>empresa</w:t>
-      </w:r>
-      <w:r>
-        <w:t xml:space="preserve">, com informações referentes a: </w:t>
-      </w:r>
-      <w:r>
-        <w:t>usuários cadastrados, parceiros e clientes</w:t>
-      </w:r>
-      <w:r>
-        <w:t xml:space="preserve">. Você utilizará </w:t>
-      </w:r>
-      <w:r>
-        <w:t>estes documentos como base para a construção do banco e dados.</w:t>
-      </w:r>
-    </w:p>
-    <w:p/>
-    <w:p>
-      <w:pPr>
-        <w:pStyle w:val="Ttulo3"/>
-      </w:pPr>
-      <w:r>
-        <w:t>Capacidades</w:t>
-      </w:r>
-      <w:r>
-        <w:t xml:space="preserve"> e crit</w:t>
-      </w:r>
-      <w:r>
-        <w:t>érios</w:t>
-      </w:r>
-    </w:p>
-    <w:p/>
-    <w:p>
-      <w:r>
-        <w:t>Os critérios estão em vermelho abaixo de cada capacidade</w:t>
-      </w:r>
-    </w:p>
-    <w:p/>
-    <w:p>
-      <w:pPr>
-        <w:rPr>
-          <w:i/>
-        </w:rPr>
-      </w:pPr>
-      <w:r>
-        <w:rPr>
-          <w:i/>
-        </w:rPr>
-        <w:t>Banco de Dados</w:t>
-      </w:r>
-    </w:p>
-    <w:p>
-      <w:r>
-        <w:t>1. Identificar as características de banco de dados relacionais e não-relacionais</w:t>
-      </w:r>
-    </w:p>
-    <w:p>
-      <w:pPr>
-        <w:rPr>
-          <w:color w:val="FF0000"/>
-          <w:sz w:val="18"/>
-        </w:rPr>
-      </w:pPr>
-      <w:r>
-        <w:rPr>
-          <w:color w:val="FF0000"/>
-          <w:sz w:val="18"/>
-        </w:rPr>
-        <w:t>Definiu corretamente a importância do banco de dados</w:t>
-      </w:r>
-    </w:p>
-    <w:p>
-      <w:pPr>
-        <w:rPr>
-          <w:color w:val="FF0000"/>
-          <w:sz w:val="18"/>
-        </w:rPr>
-      </w:pPr>
-      <w:r>
-        <w:rPr>
-          <w:color w:val="FF0000"/>
-          <w:sz w:val="18"/>
-        </w:rPr>
-        <w:t>Definiu corretamente o que é banco de dados relacionais</w:t>
-      </w:r>
-    </w:p>
-    <w:p>
-      <w:pPr>
-        <w:rPr>
-          <w:color w:val="00B0F0"/>
-          <w:sz w:val="18"/>
-        </w:rPr>
-      </w:pPr>
-      <w:r>
-        <w:rPr>
-          <w:color w:val="00B0F0"/>
-          <w:sz w:val="18"/>
-        </w:rPr>
-        <w:t>Identificou as diferenças entre bancos de dados relacionais e não-relacionais</w:t>
-      </w:r>
-    </w:p>
-    <w:p>
-      <w:r>
-        <w:t>2. Configurar o ambiente para utilização de banco de dados relacional</w:t>
-      </w:r>
-    </w:p>
-    <w:p>
-      <w:pPr>
-        <w:rPr>
-          <w:color w:val="FF0000"/>
-          <w:sz w:val="18"/>
-        </w:rPr>
-      </w:pPr>
-      <w:r>
-        <w:rPr>
-          <w:color w:val="FF0000"/>
-          <w:sz w:val="18"/>
-        </w:rPr>
-        <w:t xml:space="preserve">Conectou-se corretamente ao </w:t>
-      </w:r>
-      <w:r>
-        <w:rPr>
-          <w:color w:val="FF0000"/>
-          <w:sz w:val="18"/>
-        </w:rPr>
-        <w:t>banco de dados</w:t>
-      </w:r>
-      <w:r>
-        <w:rPr>
-          <w:color w:val="FF0000"/>
-          <w:sz w:val="18"/>
-        </w:rPr>
-        <w:t xml:space="preserve"> local</w:t>
-      </w:r>
-    </w:p>
-    <w:p>
-      <w:pPr>
-        <w:rPr>
-          <w:color w:val="00B0F0"/>
-          <w:sz w:val="18"/>
-        </w:rPr>
-      </w:pPr>
-      <w:r>
-        <w:rPr>
-          <w:color w:val="00B0F0"/>
-          <w:sz w:val="18"/>
-        </w:rPr>
-        <w:t>Liberou o acesso remoto para acesso externo</w:t>
-      </w:r>
-    </w:p>
-    <w:p>
-      <w:r>
-        <w:t>4. Elaborar diagramas de modelagem do banco de dados de acordo com a arquitetura definida (3)</w:t>
-      </w:r>
-    </w:p>
-    <w:p>
-      <w:pPr>
-        <w:rPr>
-          <w:color w:val="FF0000"/>
-          <w:sz w:val="18"/>
-        </w:rPr>
-      </w:pPr>
-      <w:r>
-        <w:rPr>
-          <w:color w:val="FF0000"/>
-          <w:sz w:val="18"/>
-        </w:rPr>
-        <w:t>Exportou o diagrama</w:t>
-      </w:r>
-      <w:r>
-        <w:rPr>
-          <w:color w:val="FF0000"/>
-          <w:sz w:val="18"/>
-        </w:rPr>
-        <w:t xml:space="preserve"> de modelo lógico</w:t>
-      </w:r>
-      <w:r>
-        <w:rPr>
-          <w:color w:val="FF0000"/>
+        <w:rPr>
+          <w:color w:val="FF0000"/>
+          <w:sz w:val="18"/>
+        </w:rPr>
+        <w:t xml:space="preserve">de acordo com a </w:t>
+      </w:r>
+      <w:r>
+        <w:rPr>
+          <w:color w:val="FF0000"/>
+          <w:sz w:val="18"/>
+        </w:rPr>
+        <w:t>situação problema</w:t>
+      </w:r>
+    </w:p>
+    <w:p>
+      <w:pPr>
+        <w:rPr>
+          <w:color w:val="00B0F0"/>
+          <w:sz w:val="18"/>
+        </w:rPr>
+      </w:pPr>
+      <w:r>
+        <w:rPr>
+          <w:color w:val="00B0F0"/>
+          <w:sz w:val="18"/>
+        </w:rPr>
+        <w:t xml:space="preserve">Exportou o diagrama de modelo conceitual de acordo com a </w:t>
+      </w:r>
+      <w:r>
+        <w:rPr>
+          <w:color w:val="00B0F0"/>
+          <w:sz w:val="18"/>
+        </w:rPr>
+        <w:t>situação problema</w:t>
+      </w:r>
+      <w:r>
+        <w:rPr>
+          <w:color w:val="00B0F0"/>
           <w:sz w:val="18"/>
         </w:rPr>
         <w:t xml:space="preserve"> </w:t>
       </w:r>
-      <w:r>
-        <w:rPr>
-          <w:color w:val="FF0000"/>
-          <w:sz w:val="18"/>
-        </w:rPr>
-        <w:t xml:space="preserve">de acordo com a </w:t>
+    </w:p>
+    <w:p>
+      <w:pPr>
+        <w:rPr>
+          <w:color w:val="FF0000"/>
+          <w:sz w:val="18"/>
+        </w:rPr>
+      </w:pPr>
+      <w:r>
+        <w:rPr>
+          <w:color w:val="FF0000"/>
+          <w:sz w:val="18"/>
+        </w:rPr>
+        <w:t xml:space="preserve">Exportou o diagrama de modelo físico de acordo com a </w:t>
       </w:r>
       <w:r>
         <w:rPr>
@@ -833,89 +856,38 @@
       </w:r>
     </w:p>
     <w:p>
-      <w:pPr>
-        <w:rPr>
-          <w:color w:val="00B0F0"/>
-          <w:sz w:val="18"/>
-        </w:rPr>
-      </w:pPr>
-      <w:r>
-        <w:rPr>
-          <w:color w:val="00B0F0"/>
-          <w:sz w:val="18"/>
-        </w:rPr>
-        <w:t xml:space="preserve">Exportou o diagrama de modelo conceitual de acordo com a </w:t>
-      </w:r>
-      <w:r>
-        <w:rPr>
-          <w:color w:val="00B0F0"/>
+      <w:r>
+        <w:t>7. Documentar a estrutura do banco de dados por meio de dicionário de dados</w:t>
+      </w:r>
+    </w:p>
+    <w:p>
+      <w:pPr>
+        <w:rPr>
+          <w:color w:val="FF0000"/>
+          <w:sz w:val="18"/>
+        </w:rPr>
+      </w:pPr>
+      <w:r>
+        <w:rPr>
+          <w:color w:val="FF0000"/>
+          <w:sz w:val="18"/>
+        </w:rPr>
+        <w:t>Criou o arquivo de documentação para entrega ao cliente</w:t>
+      </w:r>
+      <w:r>
+        <w:rPr>
+          <w:color w:val="FF0000"/>
+          <w:sz w:val="18"/>
+        </w:rPr>
+        <w:t xml:space="preserve"> conforme solicitado na </w:t>
+      </w:r>
+      <w:r>
+        <w:rPr>
+          <w:color w:val="FF0000"/>
           <w:sz w:val="18"/>
         </w:rPr>
         <w:t>situação problema</w:t>
       </w:r>
-      <w:r>
-        <w:rPr>
-          <w:color w:val="00B0F0"/>
-          <w:sz w:val="18"/>
-        </w:rPr>
-        <w:t xml:space="preserve"> </w:t>
-      </w:r>
-    </w:p>
-    <w:p>
-      <w:pPr>
-        <w:rPr>
-          <w:color w:val="FF0000"/>
-          <w:sz w:val="18"/>
-        </w:rPr>
-      </w:pPr>
-      <w:r>
-        <w:rPr>
-          <w:color w:val="FF0000"/>
-          <w:sz w:val="18"/>
-        </w:rPr>
-        <w:t xml:space="preserve">Exportou o diagrama de modelo físico de acordo com a </w:t>
-      </w:r>
-      <w:r>
-        <w:rPr>
-          <w:color w:val="FF0000"/>
-          <w:sz w:val="18"/>
-        </w:rPr>
-        <w:t>situação problema</w:t>
-      </w:r>
-    </w:p>
-    <w:p>
-      <w:r>
-        <w:t>7. Documentar a estrutura do banco de dados por meio de dicionário de dados</w:t>
-      </w:r>
-    </w:p>
-    <w:p>
-      <w:pPr>
-        <w:rPr>
-          <w:color w:val="FF0000"/>
-          <w:sz w:val="18"/>
-        </w:rPr>
-      </w:pPr>
-      <w:r>
-        <w:rPr>
-          <w:color w:val="FF0000"/>
-          <w:sz w:val="18"/>
-        </w:rPr>
-        <w:t>Criou o arquivo de documentação para entrega ao cliente</w:t>
-      </w:r>
-      <w:r>
-        <w:rPr>
-          <w:color w:val="FF0000"/>
-          <w:sz w:val="18"/>
-        </w:rPr>
-        <w:t xml:space="preserve"> conforme solicitado na </w:t>
-      </w:r>
-      <w:r>
-        <w:rPr>
-          <w:color w:val="FF0000"/>
-          <w:sz w:val="18"/>
-        </w:rPr>
-        <w:t>situação problema</w:t>
-      </w:r>
     </w:p>
     <w:p>
       <w:pPr>
@@ -1000,23 +972,7 @@
           <w:color w:val="00B0F0"/>
           <w:sz w:val="18"/>
         </w:rPr>
-        <w:t>Utilizou os tipos de dados corretos para os campos das tabelas (</w:t>
-      </w:r>
-      <w:proofErr w:type="spellStart"/>
-      <w:r>
-        <w:rPr>
-          <w:color w:val="00B0F0"/>
-          <w:sz w:val="18"/>
-        </w:rPr>
-        <w:t>midias</w:t>
-      </w:r>
-      <w:proofErr w:type="spellEnd"/>
-      <w:r>
-        <w:rPr>
-          <w:color w:val="00B0F0"/>
-          <w:sz w:val="18"/>
-        </w:rPr>
-        <w:t>)</w:t>
+        <w:t>Utilizou os tipos de dados corretos para os campos das tabelas (midias)</w:t>
       </w:r>
     </w:p>
     <w:p>
@@ -1391,17 +1347,8 @@
           <w:color w:val="FF0000"/>
           <w:sz w:val="18"/>
         </w:rPr>
-        <w:t xml:space="preserve">Exportou a base de dados para um arquivo </w:t>
-      </w:r>
-      <w:proofErr w:type="spellStart"/>
-      <w:r>
-        <w:rPr>
-          <w:color w:val="FF0000"/>
-          <w:sz w:val="18"/>
-        </w:rPr>
-        <w:t>sql</w:t>
-      </w:r>
-      <w:proofErr w:type="spellEnd"/>
+        <w:t>Exportou a base de dados para um arquivo sql</w:t>
+      </w:r>
     </w:p>
     <w:p>
       <w:pPr>
@@ -1429,17 +1376,8 @@
           <w:color w:val="00B0F0"/>
           <w:sz w:val="18"/>
         </w:rPr>
-        <w:t xml:space="preserve"> um arquivo </w:t>
-      </w:r>
-      <w:proofErr w:type="spellStart"/>
-      <w:r>
-        <w:rPr>
-          <w:color w:val="00B0F0"/>
-          <w:sz w:val="18"/>
-        </w:rPr>
-        <w:t>csv</w:t>
-      </w:r>
-      <w:proofErr w:type="spellEnd"/>
+        <w:t xml:space="preserve"> um arquivo csv</w:t>
+      </w:r>
     </w:p>
     <w:p>
       <w:r>
@@ -1499,23 +1437,7 @@
     </w:p>
     <w:p>
       <w:r>
-        <w:t xml:space="preserve">12. Aplicar programação em banco de dados utilizando </w:t>
-      </w:r>
-      <w:proofErr w:type="spellStart"/>
-      <w:r>
-        <w:t>functions</w:t>
-      </w:r>
-      <w:proofErr w:type="spellEnd"/>
-      <w:r>
-        <w:t xml:space="preserve">, </w:t>
-      </w:r>
-      <w:proofErr w:type="spellStart"/>
-      <w:r>
-        <w:t>stored</w:t>
-      </w:r>
-      <w:proofErr w:type="spellEnd"/>
-      <w:r>
-        <w:t xml:space="preserve"> procedures, triggers e eventos</w:t>
+        <w:t>12. Aplicar programação em banco de dados utilizando functions, stored procedures, triggers e eventos</w:t>
       </w:r>
     </w:p>
     <w:p>
@@ -1554,21 +1476,12 @@
         </w:rPr>
         <w:t xml:space="preserve">Criou uma função para retornar </w:t>
       </w:r>
-      <w:proofErr w:type="gramStart"/>
-      <w:r>
-        <w:rPr>
-          <w:color w:val="FF0000"/>
-          <w:sz w:val="18"/>
-        </w:rPr>
-        <w:t>a</w:t>
-      </w:r>
-      <w:proofErr w:type="gramEnd"/>
-      <w:r>
-        <w:rPr>
-          <w:color w:val="FF0000"/>
-          <w:sz w:val="18"/>
-        </w:rPr>
-        <w:t xml:space="preserve"> quantidade de </w:t>
+      <w:r>
+        <w:rPr>
+          <w:color w:val="FF0000"/>
+          <w:sz w:val="18"/>
+        </w:rPr>
+        <w:t xml:space="preserve">a quantidade de </w:t>
       </w:r>
       <w:r>
         <w:rPr>
@@ -1595,25 +1508,17 @@
     </w:p>
     <w:p>
       <w:r>
-        <w:t>Criar um repositório no GitHub chamado</w:t>
-      </w:r>
-      <w:r>
-        <w:t xml:space="preserve"> 2s2019-sprint-1-bd e incluir os arquivos abaixo:</w:t>
+        <w:t>Criar um repositório no GitHub chamado 2s2019-sprint-1-bd e incluir os arquivos abaixo:</w:t>
       </w:r>
     </w:p>
     <w:p>
       <w:r>
         <w:t>Manhã ou Tarde</w:t>
       </w:r>
-      <w:bookmarkStart w:id="0" w:name="_GoBack"/>
-      <w:bookmarkEnd w:id="0"/>
-    </w:p>
-    <w:p>
-      <w:r>
-        <w:t>M_Documentacao_SeuNome.docx ou T</w:t>
-      </w:r>
-      <w:r>
-        <w:t>_Documentacao_SeuNome.docx</w:t>
+    </w:p>
+    <w:p>
+      <w:r>
+        <w:t>M_Documentacao_SeuNome.docx ou T_Documentacao_SeuNome.docx</w:t>
       </w:r>
     </w:p>
     <w:p>
@@ -1623,60 +1528,12 @@
     </w:p>
     <w:p>
       <w:r>
-        <w:t>M_0</w:t>
-      </w:r>
-      <w:r>
-        <w:t>2</w:t>
-      </w:r>
-      <w:r>
-        <w:t>_SeuNome_D</w:t>
-      </w:r>
-      <w:r>
-        <w:t>M</w:t>
-      </w:r>
-      <w:r>
-        <w:t>L.sql ou T_0</w:t>
-      </w:r>
-      <w:r>
-        <w:t>2</w:t>
-      </w:r>
-      <w:r>
-        <w:t>_SeuNome_D</w:t>
-      </w:r>
-      <w:r>
-        <w:t>M</w:t>
-      </w:r>
-      <w:r>
-        <w:t>L.sql</w:t>
-      </w:r>
-    </w:p>
-    <w:p>
-      <w:r>
-        <w:t>M_0</w:t>
-      </w:r>
-      <w:r>
-        <w:t>3</w:t>
-      </w:r>
-      <w:r>
-        <w:t>_SeuNome_D</w:t>
-      </w:r>
-      <w:r>
-        <w:t>Q</w:t>
-      </w:r>
-      <w:r>
-        <w:t>L.sql ou T_0</w:t>
-      </w:r>
-      <w:r>
-        <w:t>3</w:t>
-      </w:r>
-      <w:r>
-        <w:t>_SeuNome_D</w:t>
-      </w:r>
-      <w:r>
-        <w:t>Q</w:t>
-      </w:r>
-      <w:r>
-        <w:t>L.sql</w:t>
+        <w:t>M_02_SeuNome_DML.sql ou T_02_SeuNome_DML.sql</w:t>
+      </w:r>
+    </w:p>
+    <w:p>
+      <w:r>
+        <w:t>M_03_SeuNome_DQL.sql ou T_03_SeuNome_DQL.sql</w:t>
       </w:r>
     </w:p>
     <w:p>
@@ -1689,23 +1546,7 @@
         </w:rPr>
       </w:pPr>
       <w:r>
-        <w:t>M_Diagrama.png(</w:t>
-      </w:r>
-      <w:proofErr w:type="spellStart"/>
-      <w:r>
-        <w:t>jpg</w:t>
-      </w:r>
-      <w:proofErr w:type="spellEnd"/>
-      <w:r>
-        <w:t>) ou T_Diagrama.png(</w:t>
-      </w:r>
-      <w:proofErr w:type="spellStart"/>
-      <w:r>
-        <w:t>jpg</w:t>
-      </w:r>
-      <w:proofErr w:type="spellEnd"/>
-      <w:r>
-        <w:t>)</w:t>
+        <w:t>M_Diagrama.png(jpg) ou T_Diagrama.png(jpg)</w:t>
       </w:r>
       <w:r>
         <w:br w:type="page"/>
@@ -1734,34 +1575,10 @@
         <w:t xml:space="preserve"> software solicitado pela SP</w:t>
       </w:r>
       <w:r>
-        <w:t xml:space="preserve"> </w:t>
-      </w:r>
-      <w:proofErr w:type="spellStart"/>
-      <w:r>
-        <w:t>T</w:t>
-      </w:r>
-      <w:r>
-        <w:t>Group</w:t>
-      </w:r>
-      <w:proofErr w:type="spellEnd"/>
-      <w:r>
-        <w:t xml:space="preserve"> deverá ser criado em plataforma API (</w:t>
-      </w:r>
-      <w:proofErr w:type="spellStart"/>
-      <w:r>
-        <w:t>Application</w:t>
-      </w:r>
-      <w:proofErr w:type="spellEnd"/>
-      <w:r>
-        <w:t xml:space="preserve"> </w:t>
-      </w:r>
-      <w:proofErr w:type="spellStart"/>
-      <w:r>
-        <w:t>Programming</w:t>
-      </w:r>
-      <w:proofErr w:type="spellEnd"/>
-      <w:r>
-        <w:t xml:space="preserve"> Interface).</w:t>
+        <w:t xml:space="preserve"> T</w:t>
+      </w:r>
+      <w:r>
+        <w:t>Group deverá ser criado em plataforma API (Application Programming Interface).</w:t>
       </w:r>
     </w:p>
     <w:p>
@@ -1927,15 +1744,7 @@
     </w:p>
     <w:p>
       <w:r>
-        <w:t xml:space="preserve">Os </w:t>
-      </w:r>
-      <w:proofErr w:type="spellStart"/>
-      <w:r>
-        <w:t>endpoints</w:t>
-      </w:r>
-      <w:proofErr w:type="spellEnd"/>
-      <w:r>
-        <w:t xml:space="preserve"> devem ter autorização baseado nas funcionalidades descritas acima. Onde a funcionalidade deve ser somente feita pelo ator estabelecido nela.</w:t>
+        <w:t>Os endpoints devem ter autorização baseado nas funcionalidades descritas acima. Onde a funcionalidade deve ser somente feita pelo ator estabelecido nela.</w:t>
       </w:r>
     </w:p>
     <w:p>
@@ -2009,15 +1818,7 @@
         <w:t>:</w:t>
       </w:r>
       <w:r>
-        <w:t xml:space="preserve"> A funcionalidade do </w:t>
-      </w:r>
-      <w:proofErr w:type="spellStart"/>
-      <w:r>
-        <w:t>endpoint</w:t>
-      </w:r>
-      <w:proofErr w:type="spellEnd"/>
-      <w:r>
-        <w:t>;</w:t>
+        <w:t xml:space="preserve"> A funcionalidade do endpoint;</w:t>
       </w:r>
     </w:p>
     <w:p>
@@ -2030,15 +1831,7 @@
     </w:p>
     <w:p>
       <w:r>
-        <w:t xml:space="preserve">Deve ser criado a documentação de todos os </w:t>
-      </w:r>
-      <w:proofErr w:type="spellStart"/>
-      <w:r>
-        <w:t>endpoints</w:t>
-      </w:r>
-      <w:proofErr w:type="spellEnd"/>
-      <w:r>
-        <w:t xml:space="preserve"> disponíveis na </w:t>
+        <w:t xml:space="preserve">Deve ser criado a documentação de todos os endpoints disponíveis na </w:t>
       </w:r>
       <w:r>
         <w:t>aplicação.</w:t>
@@ -2068,28 +1861,12 @@
         <w:rPr>
           <w:i/>
         </w:rPr>
-        <w:t>Web Back-</w:t>
-      </w:r>
-      <w:proofErr w:type="spellStart"/>
-      <w:r>
-        <w:rPr>
-          <w:i/>
-        </w:rPr>
-        <w:t>End</w:t>
-      </w:r>
-      <w:proofErr w:type="spellEnd"/>
-    </w:p>
-    <w:p>
-      <w:r>
-        <w:t xml:space="preserve">1. Identificar as características de programação </w:t>
-      </w:r>
-      <w:proofErr w:type="spellStart"/>
-      <w:r>
-        <w:t>backend</w:t>
-      </w:r>
-      <w:proofErr w:type="spellEnd"/>
-      <w:r>
-        <w:t xml:space="preserve"> em ambiente web</w:t>
+        <w:t>Web Back-End</w:t>
+      </w:r>
+    </w:p>
+    <w:p>
+      <w:r>
+        <w:t>1. Identificar as características de programação backend em ambiente web</w:t>
       </w:r>
     </w:p>
     <w:p>
@@ -2126,122 +1903,47 @@
           <w:color w:val="00B0F0"/>
           <w:sz w:val="18"/>
         </w:rPr>
-        <w:t xml:space="preserve">Identificou as diferenças entre um aplicativo </w:t>
-      </w:r>
-      <w:proofErr w:type="spellStart"/>
-      <w:r>
-        <w:rPr>
-          <w:color w:val="00B0F0"/>
-          <w:sz w:val="18"/>
-        </w:rPr>
-        <w:t>WebAPI</w:t>
-      </w:r>
-      <w:proofErr w:type="spellEnd"/>
-      <w:r>
-        <w:rPr>
-          <w:color w:val="00B0F0"/>
-          <w:sz w:val="18"/>
-        </w:rPr>
-        <w:t xml:space="preserve"> e um </w:t>
-      </w:r>
-      <w:proofErr w:type="spellStart"/>
-      <w:r>
-        <w:rPr>
-          <w:color w:val="00B0F0"/>
-          <w:sz w:val="18"/>
-        </w:rPr>
-        <w:t>WebMVC</w:t>
-      </w:r>
-      <w:proofErr w:type="spellEnd"/>
+        <w:t>Identificou as diferenças entre um aplicativo WebAPI e um WebMVC</w:t>
+      </w:r>
     </w:p>
     <w:p>
       <w:r>
         <w:lastRenderedPageBreak/>
-        <w:t xml:space="preserve">2. Preparar o ambiente necessário ao desenvolvimento </w:t>
-      </w:r>
-      <w:proofErr w:type="spellStart"/>
-      <w:r>
-        <w:t>back-end</w:t>
-      </w:r>
-      <w:proofErr w:type="spellEnd"/>
-      <w:r>
-        <w:t xml:space="preserve"> para a plataforma web</w:t>
-      </w:r>
-    </w:p>
-    <w:p>
-      <w:pPr>
-        <w:rPr>
-          <w:color w:val="FF0000"/>
-          <w:sz w:val="18"/>
-        </w:rPr>
-      </w:pPr>
-      <w:r>
-        <w:rPr>
-          <w:color w:val="FF0000"/>
-          <w:sz w:val="18"/>
-        </w:rPr>
-        <w:t xml:space="preserve">Utilizou o Visual Studio para criação do novo projeto </w:t>
-      </w:r>
-      <w:proofErr w:type="spellStart"/>
-      <w:r>
-        <w:rPr>
-          <w:color w:val="FF0000"/>
-          <w:sz w:val="18"/>
-        </w:rPr>
-        <w:t>WebAPI</w:t>
-      </w:r>
-      <w:proofErr w:type="spellEnd"/>
-    </w:p>
-    <w:p>
-      <w:pPr>
-        <w:rPr>
-          <w:color w:val="00B0F0"/>
-        </w:rPr>
-      </w:pPr>
-      <w:r>
-        <w:rPr>
-          <w:color w:val="00B0F0"/>
-          <w:sz w:val="18"/>
-        </w:rPr>
-        <w:t xml:space="preserve">Utilizou o </w:t>
-      </w:r>
-      <w:proofErr w:type="spellStart"/>
-      <w:r>
-        <w:rPr>
-          <w:color w:val="00B0F0"/>
-          <w:sz w:val="18"/>
-        </w:rPr>
-        <w:t>prompt</w:t>
-      </w:r>
-      <w:proofErr w:type="spellEnd"/>
-      <w:r>
-        <w:rPr>
-          <w:color w:val="00B0F0"/>
-          <w:sz w:val="18"/>
-        </w:rPr>
-        <w:t xml:space="preserve"> de comando para criar um novo projeto </w:t>
-      </w:r>
-      <w:proofErr w:type="spellStart"/>
-      <w:r>
-        <w:rPr>
-          <w:color w:val="00B0F0"/>
-          <w:sz w:val="18"/>
-        </w:rPr>
-        <w:t>WebAPI</w:t>
-      </w:r>
-      <w:proofErr w:type="spellEnd"/>
-    </w:p>
-    <w:p>
-      <w:r>
-        <w:t xml:space="preserve">4. Utilizar design </w:t>
-      </w:r>
-      <w:proofErr w:type="spellStart"/>
-      <w:r>
-        <w:t>patterns</w:t>
-      </w:r>
-      <w:proofErr w:type="spellEnd"/>
-      <w:r>
-        <w:t xml:space="preserve"> no desenvolvimento da aplicação web</w:t>
+        <w:t>2. Preparar o ambiente necessário ao desenvolvimento back-end para a plataforma web</w:t>
+      </w:r>
+    </w:p>
+    <w:p>
+      <w:pPr>
+        <w:rPr>
+          <w:color w:val="FF0000"/>
+          <w:sz w:val="18"/>
+        </w:rPr>
+      </w:pPr>
+      <w:r>
+        <w:rPr>
+          <w:color w:val="FF0000"/>
+          <w:sz w:val="18"/>
+        </w:rPr>
+        <w:t>Utilizou o Visual Studio para criação do novo projeto WebAPI</w:t>
+      </w:r>
+    </w:p>
+    <w:p>
+      <w:pPr>
+        <w:rPr>
+          <w:color w:val="00B0F0"/>
+        </w:rPr>
+      </w:pPr>
+      <w:r>
+        <w:rPr>
+          <w:color w:val="00B0F0"/>
+          <w:sz w:val="18"/>
+        </w:rPr>
+        <w:t>Utilizou o prompt de comando para criar um novo projeto WebAPI</w:t>
+      </w:r>
+    </w:p>
+    <w:p>
+      <w:r>
+        <w:t>4. Utilizar design patterns no desenvolvimento da aplicação web</w:t>
       </w:r>
     </w:p>
     <w:p>
@@ -2306,17 +2008,8 @@
           <w:color w:val="FF0000"/>
           <w:sz w:val="18"/>
         </w:rPr>
-        <w:t xml:space="preserve">Utilizou os verbos corretos na criação dos </w:t>
-      </w:r>
-      <w:proofErr w:type="spellStart"/>
-      <w:r>
-        <w:rPr>
-          <w:color w:val="FF0000"/>
-          <w:sz w:val="18"/>
-        </w:rPr>
-        <w:t>endpoints</w:t>
-      </w:r>
-      <w:proofErr w:type="spellEnd"/>
+        <w:t>Utilizou os verbos corretos na criação dos endpoints</w:t>
+      </w:r>
     </w:p>
     <w:p>
       <w:pPr>
@@ -2464,42 +2157,40 @@
           <w:sz w:val="18"/>
           <w:szCs w:val="18"/>
         </w:rPr>
-        <w:t xml:space="preserve">dados local utilizando o </w:t>
-      </w:r>
-      <w:proofErr w:type="spellStart"/>
+        <w:t>dados local utilizando o SQL</w:t>
+      </w:r>
       <w:r>
         <w:rPr>
           <w:color w:val="FF0000"/>
           <w:sz w:val="18"/>
           <w:szCs w:val="18"/>
         </w:rPr>
-        <w:t>SQL</w:t>
-      </w:r>
-      <w:r>
-        <w:rPr>
-          <w:color w:val="FF0000"/>
+        <w:t>Client</w:t>
+      </w:r>
+    </w:p>
+    <w:p>
+      <w:pPr>
+        <w:rPr>
+          <w:color w:val="00B0F0"/>
           <w:sz w:val="18"/>
           <w:szCs w:val="18"/>
         </w:rPr>
-        <w:t>Client</w:t>
-      </w:r>
-      <w:proofErr w:type="spellEnd"/>
-    </w:p>
-    <w:p>
-      <w:pPr>
+      </w:pPr>
+      <w:r>
         <w:rPr>
           <w:color w:val="00B0F0"/>
           <w:sz w:val="18"/>
           <w:szCs w:val="18"/>
         </w:rPr>
-      </w:pPr>
+        <w:t xml:space="preserve">Realizou as operações de </w:t>
+      </w:r>
       <w:r>
         <w:rPr>
           <w:color w:val="00B0F0"/>
           <w:sz w:val="18"/>
           <w:szCs w:val="18"/>
         </w:rPr>
-        <w:t xml:space="preserve">Realizou as operações de </w:t>
+        <w:t>leitura, inserção, deleção e atualização (CRUD – Create, Read, Update, Delete)</w:t>
       </w:r>
       <w:r>
         <w:rPr>
@@ -2507,64 +2198,12 @@
           <w:sz w:val="18"/>
           <w:szCs w:val="18"/>
         </w:rPr>
-        <w:t xml:space="preserve">leitura, inserção, deleção e atualização (CRUD – </w:t>
-      </w:r>
-      <w:proofErr w:type="spellStart"/>
-      <w:r>
-        <w:rPr>
-          <w:color w:val="00B0F0"/>
-          <w:sz w:val="18"/>
-          <w:szCs w:val="18"/>
-        </w:rPr>
-        <w:t>Create</w:t>
-      </w:r>
-      <w:proofErr w:type="spellEnd"/>
-      <w:r>
-        <w:rPr>
-          <w:color w:val="00B0F0"/>
-          <w:sz w:val="18"/>
-          <w:szCs w:val="18"/>
-        </w:rPr>
-        <w:t xml:space="preserve">, </w:t>
-      </w:r>
-      <w:proofErr w:type="spellStart"/>
-      <w:r>
-        <w:rPr>
-          <w:color w:val="00B0F0"/>
-          <w:sz w:val="18"/>
-          <w:szCs w:val="18"/>
-        </w:rPr>
-        <w:t>Read</w:t>
-      </w:r>
-      <w:proofErr w:type="spellEnd"/>
-      <w:r>
-        <w:rPr>
-          <w:color w:val="00B0F0"/>
-          <w:sz w:val="18"/>
-          <w:szCs w:val="18"/>
-        </w:rPr>
-        <w:t>, Update, Delete)</w:t>
-      </w:r>
-      <w:r>
-        <w:rPr>
-          <w:color w:val="00B0F0"/>
-          <w:sz w:val="18"/>
-          <w:szCs w:val="18"/>
-        </w:rPr>
         <w:t xml:space="preserve"> com o banco de dados</w:t>
       </w:r>
     </w:p>
     <w:p>
       <w:r>
-        <w:t xml:space="preserve">9. Desenvolver API (web </w:t>
-      </w:r>
-      <w:proofErr w:type="spellStart"/>
-      <w:r>
-        <w:t>services</w:t>
-      </w:r>
-      <w:proofErr w:type="spellEnd"/>
-      <w:r>
-        <w:t>) para integração de dados entre plataformas</w:t>
+        <w:t>9. Desenvolver API (web services) para integração de dados entre plataformas</w:t>
       </w:r>
     </w:p>
     <w:p>
@@ -2586,23 +2225,7 @@
           <w:color w:val="FF0000"/>
           <w:sz w:val="18"/>
         </w:rPr>
-        <w:t xml:space="preserve">os </w:t>
-      </w:r>
-      <w:proofErr w:type="spellStart"/>
-      <w:r>
-        <w:rPr>
-          <w:color w:val="FF0000"/>
-          <w:sz w:val="18"/>
-        </w:rPr>
-        <w:t>endpoints</w:t>
-      </w:r>
-      <w:proofErr w:type="spellEnd"/>
-      <w:r>
-        <w:rPr>
-          <w:color w:val="FF0000"/>
-          <w:sz w:val="18"/>
-        </w:rPr>
-        <w:t xml:space="preserve"> de acesso</w:t>
+        <w:t>os endpoints de acesso</w:t>
       </w:r>
       <w:r>
         <w:rPr>
@@ -2780,33 +2403,8 @@
           <w:color w:val="00B0F0"/>
           <w:sz w:val="18"/>
         </w:rPr>
-        <w:t xml:space="preserve">Restringiu a aplicação para que salve apenas arquivos com o tipo de </w:t>
-      </w:r>
-      <w:proofErr w:type="spellStart"/>
-      <w:r>
-        <w:rPr>
-          <w:color w:val="00B0F0"/>
-          <w:sz w:val="18"/>
-        </w:rPr>
-        <w:t>png</w:t>
-      </w:r>
-      <w:proofErr w:type="spellEnd"/>
-      <w:r>
-        <w:rPr>
-          <w:color w:val="00B0F0"/>
-          <w:sz w:val="18"/>
-        </w:rPr>
-        <w:t xml:space="preserve">, </w:t>
-      </w:r>
-      <w:proofErr w:type="spellStart"/>
-      <w:r>
-        <w:rPr>
-          <w:color w:val="00B0F0"/>
-          <w:sz w:val="18"/>
-        </w:rPr>
-        <w:t>jpg</w:t>
-      </w:r>
-      <w:proofErr w:type="spellEnd"/>
+        <w:t>Restringiu a aplicação para que salve apenas arquivos com o tipo de png, jpg</w:t>
+      </w:r>
     </w:p>
     <w:p>
       <w:r>
@@ -2825,17 +2423,8 @@
           <w:color w:val="FF0000"/>
           <w:sz w:val="18"/>
         </w:rPr>
-        <w:t xml:space="preserve">Disponibilizou em ambiente online, a aplicação </w:t>
-      </w:r>
-      <w:proofErr w:type="spellStart"/>
-      <w:r>
-        <w:rPr>
-          <w:color w:val="FF0000"/>
-          <w:sz w:val="18"/>
-        </w:rPr>
-        <w:t>back-end</w:t>
-      </w:r>
-      <w:proofErr w:type="spellEnd"/>
+        <w:t>Disponibilizou em ambiente online, a aplicação back-end</w:t>
+      </w:r>
       <w:r>
         <w:rPr>
           <w:color w:val="FF0000"/>
@@ -2898,21 +2487,12 @@
           <w:sz w:val="18"/>
         </w:rPr>
       </w:pPr>
-      <w:proofErr w:type="spellStart"/>
       <w:r>
         <w:rPr>
           <w:color w:val="000000" w:themeColor="text1"/>
           <w:sz w:val="18"/>
         </w:rPr>
-        <w:t>Endpoints</w:t>
-      </w:r>
-      <w:proofErr w:type="spellEnd"/>
-      <w:r>
-        <w:rPr>
-          <w:color w:val="000000" w:themeColor="text1"/>
-          <w:sz w:val="18"/>
-        </w:rPr>
-        <w:t>:</w:t>
+        <w:t>Endpoints:</w:t>
       </w:r>
     </w:p>
     <w:p>
@@ -3046,25 +2626,15 @@
         <w:t>3</w:t>
       </w:r>
       <w:r>
-        <w:t xml:space="preserve"> – Front-</w:t>
-      </w:r>
-      <w:proofErr w:type="spellStart"/>
-      <w:r>
-        <w:t>end</w:t>
-      </w:r>
-      <w:proofErr w:type="spellEnd"/>
+        <w:t xml:space="preserve"> – Front-end</w:t>
+      </w:r>
     </w:p>
     <w:p>
       <w:r>
         <w:t xml:space="preserve">A </w:t>
       </w:r>
-      <w:proofErr w:type="spellStart"/>
-      <w:r>
-        <w:t>OpFlix</w:t>
-      </w:r>
-      <w:proofErr w:type="spellEnd"/>
-      <w:r>
-        <w:t xml:space="preserve"> </w:t>
+      <w:r>
+        <w:t xml:space="preserve">OpFlix </w:t>
       </w:r>
       <w:r>
         <w:t>é uma empresa que preza pela qualidade de seus serviços assim como a interface do usuário. E hoje em dia, sabemos o quanto a interface com o usuário é importante para que o usuário tenha uma experiência satisfatória em qualquer sistema.</w:t>
@@ -3113,36 +2683,18 @@
     </w:p>
     <w:p>
       <w:r>
-        <w:t xml:space="preserve">Após ter desenvolvido toda a interface – API do seu sistema e seus dados estarem sendo armazenados no banco, o núcleo </w:t>
-      </w:r>
-      <w:proofErr w:type="spellStart"/>
-      <w:r>
-        <w:t>desenvolvimetno</w:t>
-      </w:r>
-      <w:proofErr w:type="spellEnd"/>
-      <w:r>
-        <w:t xml:space="preserve"> do SENAI de Informática necessita desenvolver a interface que o usuário fará interação.</w:t>
+        <w:t>Após ter desenvolvido toda a interface – API do seu sistema e seus dados estarem sendo armazenados no banco, o núcleo desenvolvimetno do SENAI de Informática necessita desenvolver a interface que o usuário fará interação.</w:t>
       </w:r>
     </w:p>
     <w:p>
       <w:r>
         <w:t xml:space="preserve">Você utilizará o framework </w:t>
       </w:r>
-      <w:proofErr w:type="spellStart"/>
       <w:r>
         <w:t>React</w:t>
       </w:r>
-      <w:proofErr w:type="spellEnd"/>
-      <w:r>
-        <w:t xml:space="preserve"> para desenvolver a parte do front-</w:t>
-      </w:r>
-      <w:proofErr w:type="spellStart"/>
-      <w:r>
-        <w:t>end</w:t>
-      </w:r>
-      <w:proofErr w:type="spellEnd"/>
-      <w:r>
-        <w:t xml:space="preserve"> e realizar a integração com a API desenvolvida anteriormente.</w:t>
+      <w:r>
+        <w:t xml:space="preserve"> para desenvolver a parte do front-end e realizar a integração com a API desenvolvida anteriormente.</w:t>
       </w:r>
     </w:p>
     <w:p>
@@ -3303,23 +2855,7 @@
         </w:numPr>
       </w:pPr>
       <w:r>
-        <w:t>O administrador poderá cadastrar os meios de veiculação/plataformas (</w:t>
-      </w:r>
-      <w:proofErr w:type="spellStart"/>
-      <w:r>
-        <w:t>Netflix</w:t>
-      </w:r>
-      <w:proofErr w:type="spellEnd"/>
-      <w:r>
-        <w:t xml:space="preserve">, Cinema, </w:t>
-      </w:r>
-      <w:proofErr w:type="spellStart"/>
-      <w:r>
-        <w:t>Amazon</w:t>
-      </w:r>
-      <w:proofErr w:type="spellEnd"/>
-      <w:r>
-        <w:t>, entre outros) – aonde o lançamento será feito;</w:t>
+        <w:t>O administrador poderá cadastrar os meios de veiculação/plataformas (Netflix, Cinema, Amazon, entre outros) – aonde o lançamento será feito;</w:t>
       </w:r>
     </w:p>
     <w:p>
@@ -3355,15 +2891,7 @@
         </w:numPr>
       </w:pPr>
       <w:r>
-        <w:t xml:space="preserve">O cliente poderá </w:t>
-      </w:r>
-      <w:proofErr w:type="spellStart"/>
-      <w:r>
-        <w:t>favoritar</w:t>
-      </w:r>
-      <w:proofErr w:type="spellEnd"/>
-      <w:r>
-        <w:t xml:space="preserve"> um filme/série;</w:t>
+        <w:t>O cliente poderá favoritar um filme/série;</w:t>
       </w:r>
     </w:p>
     <w:p/>
@@ -3391,16 +2919,8 @@
         <w:rPr>
           <w:i/>
         </w:rPr>
-        <w:t>Web Front-</w:t>
-      </w:r>
-      <w:proofErr w:type="spellStart"/>
-      <w:r>
-        <w:rPr>
-          <w:i/>
-        </w:rPr>
-        <w:t>End</w:t>
-      </w:r>
-      <w:proofErr w:type="spellEnd"/>
+        <w:t>Web Front-End</w:t>
+      </w:r>
     </w:p>
     <w:p>
       <w:r>
@@ -3420,23 +2940,7 @@
           <w:sz w:val="18"/>
         </w:rPr>
         <w:lastRenderedPageBreak/>
-        <w:t xml:space="preserve">Utilizou media </w:t>
-      </w:r>
-      <w:proofErr w:type="spellStart"/>
-      <w:r>
-        <w:rPr>
-          <w:color w:val="FF0000"/>
-          <w:sz w:val="18"/>
-        </w:rPr>
-        <w:t>querys</w:t>
-      </w:r>
-      <w:proofErr w:type="spellEnd"/>
-      <w:r>
-        <w:rPr>
-          <w:color w:val="FF0000"/>
-          <w:sz w:val="18"/>
-        </w:rPr>
-        <w:t xml:space="preserve"> para deixar o site responsivo conforme </w:t>
+        <w:t xml:space="preserve">Utilizou media querys para deixar o site responsivo conforme </w:t>
       </w:r>
       <w:r>
         <w:rPr>
@@ -3521,23 +3025,7 @@
           <w:color w:val="00B0F0"/>
           <w:sz w:val="18"/>
         </w:rPr>
-        <w:t xml:space="preserve">ou </w:t>
-      </w:r>
-      <w:proofErr w:type="spellStart"/>
-      <w:r>
-        <w:rPr>
-          <w:color w:val="00B0F0"/>
-          <w:sz w:val="18"/>
-        </w:rPr>
-        <w:t>JavaScript</w:t>
-      </w:r>
-      <w:proofErr w:type="spellEnd"/>
-      <w:r>
-        <w:rPr>
-          <w:color w:val="00B0F0"/>
-          <w:sz w:val="18"/>
-        </w:rPr>
-        <w:t xml:space="preserve"> para adequar o site a diferentes tipos de acesso</w:t>
+        <w:t>ou JavaScript para adequar o site a diferentes tipos de acesso</w:t>
       </w:r>
     </w:p>
     <w:p>
@@ -3692,23 +3180,7 @@
           <w:color w:val="00B0F0"/>
           <w:sz w:val="18"/>
         </w:rPr>
-        <w:t>Utilizou algum framework front-</w:t>
-      </w:r>
-      <w:proofErr w:type="spellStart"/>
-      <w:r>
-        <w:rPr>
-          <w:color w:val="00B0F0"/>
-          <w:sz w:val="18"/>
-        </w:rPr>
-        <w:t>end</w:t>
-      </w:r>
-      <w:proofErr w:type="spellEnd"/>
-      <w:r>
-        <w:rPr>
-          <w:color w:val="00B0F0"/>
-          <w:sz w:val="18"/>
-        </w:rPr>
-        <w:t xml:space="preserve"> na construção do layout</w:t>
+        <w:t>Utilizou algum framework front-end na construção do layout</w:t>
       </w:r>
     </w:p>
     <w:p>
@@ -3985,15 +3457,7 @@
     <w:p>
       <w:r>
         <w:tab/>
-        <w:t xml:space="preserve">Poderá </w:t>
-      </w:r>
-      <w:proofErr w:type="spellStart"/>
-      <w:r>
-        <w:t>favoritar</w:t>
-      </w:r>
-      <w:proofErr w:type="spellEnd"/>
-      <w:r>
-        <w:t xml:space="preserve"> um lançamento</w:t>
+        <w:t>Poderá favoritar um lançamento</w:t>
       </w:r>
       <w:r>
         <w:br w:type="page"/>
@@ -4018,11 +3482,9 @@
       <w:r>
         <w:t xml:space="preserve">A </w:t>
       </w:r>
-      <w:proofErr w:type="spellStart"/>
       <w:r>
         <w:t>OpFlix</w:t>
       </w:r>
-      <w:proofErr w:type="spellEnd"/>
       <w:r>
         <w:t xml:space="preserve"> é uma empresa que preza pela qualidade de seus serviços assim como a interface do usuário. E hoje em dia, sabemos o quanto a interface com o usuário é importante para que o usuário tenha uma experiência satisfatória em qualquer sistema.</w:t>
       </w:r>
@@ -4206,15 +3668,7 @@
         </w:numPr>
       </w:pPr>
       <w:r>
-        <w:t xml:space="preserve">Os usuários poderão </w:t>
-      </w:r>
-      <w:proofErr w:type="spellStart"/>
-      <w:r>
-        <w:t>favoritar</w:t>
-      </w:r>
-      <w:proofErr w:type="spellEnd"/>
-      <w:r>
-        <w:t xml:space="preserve"> um filme/série;</w:t>
+        <w:t>Os usuários poderão favoritar um filme/série;</w:t>
       </w:r>
     </w:p>
     <w:p>
@@ -4239,15 +3693,7 @@
     </w:p>
     <w:p>
       <w:r>
-        <w:t xml:space="preserve">Os dados referentes ao usuário </w:t>
-      </w:r>
-      <w:proofErr w:type="spellStart"/>
-      <w:r>
-        <w:t>logado</w:t>
-      </w:r>
-      <w:proofErr w:type="spellEnd"/>
-      <w:r>
-        <w:t xml:space="preserve"> na aplicação mobile, deverão ser salvos localmente;</w:t>
+        <w:t>Os dados referentes ao usuário logado na aplicação mobile, deverão ser salvos localmente;</w:t>
       </w:r>
     </w:p>
     <w:p>
@@ -4344,70 +3790,22 @@
           <w:color w:val="FF0000"/>
           <w:sz w:val="18"/>
         </w:rPr>
-        <w:t xml:space="preserve">Instalou o </w:t>
-      </w:r>
-      <w:proofErr w:type="spellStart"/>
-      <w:r>
-        <w:rPr>
-          <w:color w:val="FF0000"/>
-          <w:sz w:val="18"/>
-        </w:rPr>
-        <w:t>React</w:t>
-      </w:r>
-      <w:proofErr w:type="spellEnd"/>
-      <w:r>
-        <w:rPr>
-          <w:color w:val="FF0000"/>
-          <w:sz w:val="18"/>
-        </w:rPr>
-        <w:t xml:space="preserve"> </w:t>
-      </w:r>
-      <w:proofErr w:type="spellStart"/>
-      <w:r>
-        <w:rPr>
-          <w:color w:val="FF0000"/>
-          <w:sz w:val="18"/>
-        </w:rPr>
-        <w:t>Native</w:t>
-      </w:r>
-      <w:proofErr w:type="spellEnd"/>
-      <w:r>
-        <w:rPr>
-          <w:color w:val="FF0000"/>
-          <w:sz w:val="18"/>
-        </w:rPr>
-        <w:t xml:space="preserve"> </w:t>
-      </w:r>
-    </w:p>
-    <w:p>
-      <w:pPr>
-        <w:rPr>
-          <w:color w:val="00B0F0"/>
-          <w:sz w:val="18"/>
-        </w:rPr>
-      </w:pPr>
-      <w:r>
-        <w:rPr>
-          <w:color w:val="00B0F0"/>
-          <w:sz w:val="18"/>
-        </w:rPr>
-        <w:t xml:space="preserve">Configurou a variável de ambiente para utilizar o </w:t>
-      </w:r>
-      <w:proofErr w:type="spellStart"/>
-      <w:r>
-        <w:rPr>
-          <w:color w:val="00B0F0"/>
-          <w:sz w:val="18"/>
-        </w:rPr>
-        <w:t>npm</w:t>
-      </w:r>
-      <w:proofErr w:type="spellEnd"/>
-      <w:r>
-        <w:rPr>
-          <w:color w:val="00B0F0"/>
-          <w:sz w:val="18"/>
-        </w:rPr>
-        <w:t xml:space="preserve"> em qualquer pasta de seu computador</w:t>
+        <w:t xml:space="preserve">Instalou o React Native </w:t>
+      </w:r>
+    </w:p>
+    <w:p>
+      <w:pPr>
+        <w:rPr>
+          <w:color w:val="00B0F0"/>
+          <w:sz w:val="18"/>
+        </w:rPr>
+      </w:pPr>
+      <w:r>
+        <w:rPr>
+          <w:color w:val="00B0F0"/>
+          <w:sz w:val="18"/>
+        </w:rPr>
+        <w:t>Configurou a variável de ambiente para utilizar o npm em qualquer pasta de seu computador</w:t>
       </w:r>
     </w:p>
     <w:p>
@@ -4435,17 +3833,8 @@
           <w:color w:val="FF0000"/>
           <w:sz w:val="18"/>
         </w:rPr>
-        <w:t xml:space="preserve"> código nativo para criar a </w:t>
-      </w:r>
-      <w:proofErr w:type="spellStart"/>
-      <w:r>
-        <w:rPr>
-          <w:color w:val="FF0000"/>
-          <w:sz w:val="18"/>
-        </w:rPr>
-        <w:t>SplashScreen</w:t>
-      </w:r>
-      <w:proofErr w:type="spellEnd"/>
+        <w:t xml:space="preserve"> código nativo para criar a SplashScreen</w:t>
+      </w:r>
     </w:p>
     <w:p>
       <w:r>
@@ -4710,24 +4099,17 @@
       <w:r>
         <w:t xml:space="preserve"> – </w:t>
       </w:r>
-      <w:proofErr w:type="spellStart"/>
       <w:r>
         <w:t>NoSQL</w:t>
       </w:r>
-      <w:proofErr w:type="spellEnd"/>
     </w:p>
     <w:p>
       <w:r>
         <w:t xml:space="preserve">Com o software para finalizar, </w:t>
       </w:r>
       <w:r>
-        <w:t xml:space="preserve">a </w:t>
-      </w:r>
-      <w:proofErr w:type="spellStart"/>
-      <w:r>
-        <w:t>OpFlix</w:t>
-      </w:r>
-      <w:proofErr w:type="spellEnd"/>
+        <w:t>a OpFlix</w:t>
+      </w:r>
       <w:r>
         <w:t xml:space="preserve"> decidiu visualizar em quais cidade e/ou regiões os lançamentos costumam acontecer por localização.</w:t>
       </w:r>
@@ -4871,104 +4253,63 @@
         <w:rPr>
           <w:i/>
         </w:rPr>
-        <w:t>Web Back-</w:t>
-      </w:r>
-      <w:proofErr w:type="spellStart"/>
-      <w:r>
+        <w:t>Web Back-End</w:t>
+      </w:r>
+    </w:p>
+    <w:p>
+      <w:r>
+        <w:t>8. Estabelecer envio de notificações entre cliente e servidor por meio de aplicação web</w:t>
+      </w:r>
+    </w:p>
+    <w:p>
+      <w:pPr>
+        <w:rPr>
+          <w:color w:val="FF0000"/>
+          <w:sz w:val="18"/>
+        </w:rPr>
+      </w:pPr>
+      <w:r>
+        <w:rPr>
+          <w:color w:val="FF0000"/>
+          <w:sz w:val="18"/>
+        </w:rPr>
+        <w:t>Mostrar uma mensagem customizada do backend, após um novo lançamento ser incluído</w:t>
+      </w:r>
+    </w:p>
+    <w:p>
+      <w:pPr>
+        <w:rPr>
+          <w:color w:val="FF0000"/>
+          <w:sz w:val="18"/>
+        </w:rPr>
+      </w:pPr>
+    </w:p>
+    <w:p>
+      <w:r>
+        <w:t>9. Desenvolver API (web services) para integração de dados entre plataformas</w:t>
+      </w:r>
+    </w:p>
+    <w:p>
+      <w:pPr>
+        <w:rPr>
+          <w:color w:val="FF0000"/>
+          <w:sz w:val="18"/>
+        </w:rPr>
+      </w:pPr>
+      <w:r>
+        <w:rPr>
+          <w:color w:val="FF0000"/>
+          <w:sz w:val="18"/>
+        </w:rPr>
+        <w:t>Criou um endpoint em que o administrador cadastre novos registros</w:t>
+      </w:r>
+    </w:p>
+    <w:p>
+      <w:pPr>
         <w:rPr>
           <w:i/>
         </w:rPr>
-        <w:t>End</w:t>
-      </w:r>
-      <w:proofErr w:type="spellEnd"/>
-    </w:p>
-    <w:p>
-      <w:r>
-        <w:t>8. Estabelecer envio de notificações entre cliente e servidor por meio de aplicação web</w:t>
-      </w:r>
-    </w:p>
-    <w:p>
-      <w:pPr>
-        <w:rPr>
-          <w:color w:val="FF0000"/>
-          <w:sz w:val="18"/>
-        </w:rPr>
-      </w:pPr>
-      <w:r>
-        <w:rPr>
-          <w:color w:val="FF0000"/>
-          <w:sz w:val="18"/>
-        </w:rPr>
-        <w:t xml:space="preserve">Mostrar uma mensagem customizada do </w:t>
-      </w:r>
-      <w:proofErr w:type="spellStart"/>
-      <w:r>
-        <w:rPr>
-          <w:color w:val="FF0000"/>
-          <w:sz w:val="18"/>
-        </w:rPr>
-        <w:t>backend</w:t>
-      </w:r>
-      <w:proofErr w:type="spellEnd"/>
-      <w:r>
-        <w:rPr>
-          <w:color w:val="FF0000"/>
-          <w:sz w:val="18"/>
-        </w:rPr>
-        <w:t>, após um novo lançamento ser incluído</w:t>
-      </w:r>
-    </w:p>
-    <w:p>
-      <w:pPr>
-        <w:rPr>
-          <w:color w:val="FF0000"/>
-          <w:sz w:val="18"/>
-        </w:rPr>
-      </w:pPr>
-    </w:p>
-    <w:p>
-      <w:r>
-        <w:t xml:space="preserve">9. Desenvolver API (web </w:t>
-      </w:r>
-      <w:proofErr w:type="spellStart"/>
-      <w:r>
-        <w:t>services</w:t>
-      </w:r>
-      <w:proofErr w:type="spellEnd"/>
-      <w:r>
-        <w:t>) para integração de dados entre plataformas</w:t>
-      </w:r>
-    </w:p>
-    <w:p>
-      <w:pPr>
-        <w:rPr>
-          <w:color w:val="FF0000"/>
-          <w:sz w:val="18"/>
-        </w:rPr>
-      </w:pPr>
-      <w:r>
-        <w:rPr>
-          <w:color w:val="FF0000"/>
-          <w:sz w:val="18"/>
-        </w:rPr>
-        <w:t xml:space="preserve">Criou um </w:t>
-      </w:r>
-      <w:proofErr w:type="spellStart"/>
-      <w:r>
-        <w:rPr>
-          <w:color w:val="FF0000"/>
-          <w:sz w:val="18"/>
-        </w:rPr>
-        <w:t>endpoint</w:t>
-      </w:r>
-      <w:proofErr w:type="spellEnd"/>
-      <w:r>
-        <w:rPr>
-          <w:color w:val="FF0000"/>
-          <w:sz w:val="18"/>
-        </w:rPr>
-        <w:t xml:space="preserve"> em que o administrador cadastre novos registros</w:t>
-      </w:r>
+      </w:pPr>
     </w:p>
     <w:p>
       <w:pPr>
@@ -4976,39 +4317,24 @@
           <w:i/>
         </w:rPr>
       </w:pPr>
-    </w:p>
-    <w:p>
-      <w:pPr>
+      <w:r>
         <w:rPr>
           <w:i/>
         </w:rPr>
-      </w:pPr>
+        <w:t xml:space="preserve">Web </w:t>
+      </w:r>
       <w:r>
         <w:rPr>
           <w:i/>
         </w:rPr>
-        <w:t xml:space="preserve">Web </w:t>
+        <w:t>Front</w:t>
       </w:r>
       <w:r>
         <w:rPr>
           <w:i/>
         </w:rPr>
-        <w:t>Front</w:t>
-      </w:r>
-      <w:r>
-        <w:rPr>
-          <w:i/>
-        </w:rPr>
-        <w:t>-</w:t>
-      </w:r>
-      <w:proofErr w:type="spellStart"/>
-      <w:r>
-        <w:rPr>
-          <w:i/>
-        </w:rPr>
-        <w:t>End</w:t>
-      </w:r>
-      <w:proofErr w:type="spellEnd"/>
+        <w:t>-End</w:t>
+      </w:r>
     </w:p>
     <w:p>
       <w:r>

</xml_diff>